<commit_message>
Mostramos datos de instagram en BuscarCuenta
</commit_message>
<xml_diff>
--- a/Memoria.docx
+++ b/Memoria.docx
@@ -1,6 +1,6 @@
 
 <file path=word/document.xml><?xml version="1.0" encoding="utf-8"?>
-<w:document xmlns:wpc="http://schemas.microsoft.com/office/word/2010/wordprocessingCanvas" xmlns:cx="http://schemas.microsoft.com/office/drawing/2014/chartex" xmlns:cx1="http://schemas.microsoft.com/office/drawing/2015/9/8/chartex" xmlns:cx2="http://schemas.microsoft.com/office/drawing/2015/10/21/chartex" xmlns:cx3="http://schemas.microsoft.com/office/drawing/2016/5/9/chartex" xmlns:cx4="http://schemas.microsoft.com/office/drawing/2016/5/10/chartex" xmlns:cx5="http://schemas.microsoft.com/office/drawing/2016/5/11/chartex" xmlns:cx6="http://schemas.microsoft.com/office/drawing/2016/5/12/chartex" xmlns:cx7="http://schemas.microsoft.com/office/drawing/2016/5/13/chartex" xmlns:cx8="http://schemas.microsoft.com/office/drawing/2016/5/14/chartex" xmlns:mc="http://schemas.openxmlformats.org/markup-compatibility/2006" xmlns:aink="http://schemas.microsoft.com/office/drawing/2016/ink" xmlns:am3d="http://schemas.microsoft.com/office/drawing/2017/model3d" xmlns:o="urn:schemas-microsoft-com:office:office" xmlns:r="http://schemas.openxmlformats.org/officeDocument/2006/relationships" xmlns:m="http://schemas.openxmlformats.org/officeDocument/2006/math" xmlns:v="urn:schemas-microsoft-com:vml" xmlns:wp14="http://schemas.microsoft.com/office/word/2010/wordprocessingDrawing" xmlns:wp="http://schemas.openxmlformats.org/drawingml/2006/wordprocessingDrawing" xmlns:w10="urn:schemas-microsoft-com:office:word" xmlns:w="http://schemas.openxmlformats.org/wordprocessingml/2006/main" xmlns:w14="http://schemas.microsoft.com/office/word/2010/wordml" xmlns:w15="http://schemas.microsoft.com/office/word/2012/wordml" xmlns:w16cex="http://schemas.microsoft.com/office/word/2018/wordml/cex" xmlns:w16cid="http://schemas.microsoft.com/office/word/2016/wordml/cid" xmlns:w16="http://schemas.microsoft.com/office/word/2018/wordml" xmlns:w16sdtdh="http://schemas.microsoft.com/office/word/2020/wordml/sdtdatahash" xmlns:w16se="http://schemas.microsoft.com/office/word/2015/wordml/symex" xmlns:wpg="http://schemas.microsoft.com/office/word/2010/wordprocessingGroup" xmlns:wpi="http://schemas.microsoft.com/office/word/2010/wordprocessingInk" xmlns:wne="http://schemas.microsoft.com/office/word/2006/wordml" xmlns:wps="http://schemas.microsoft.com/office/word/2010/wordprocessingShape" mc:Ignorable="w14 w15 w16se w16cid w16 w16cex w16sdtdh wp14">
+<w:document xmlns:wpc="http://schemas.microsoft.com/office/word/2010/wordprocessingCanvas" xmlns:cx="http://schemas.microsoft.com/office/drawing/2014/chartex" xmlns:cx1="http://schemas.microsoft.com/office/drawing/2015/9/8/chartex" xmlns:cx2="http://schemas.microsoft.com/office/drawing/2015/10/21/chartex" xmlns:cx3="http://schemas.microsoft.com/office/drawing/2016/5/9/chartex" xmlns:cx4="http://schemas.microsoft.com/office/drawing/2016/5/10/chartex" xmlns:cx5="http://schemas.microsoft.com/office/drawing/2016/5/11/chartex" xmlns:cx6="http://schemas.microsoft.com/office/drawing/2016/5/12/chartex" xmlns:cx7="http://schemas.microsoft.com/office/drawing/2016/5/13/chartex" xmlns:cx8="http://schemas.microsoft.com/office/drawing/2016/5/14/chartex" xmlns:mc="http://schemas.openxmlformats.org/markup-compatibility/2006" xmlns:aink="http://schemas.microsoft.com/office/drawing/2016/ink" xmlns:am3d="http://schemas.microsoft.com/office/drawing/2017/model3d" xmlns:o="urn:schemas-microsoft-com:office:office" xmlns:oel="http://schemas.microsoft.com/office/2019/extlst" xmlns:r="http://schemas.openxmlformats.org/officeDocument/2006/relationships" xmlns:m="http://schemas.openxmlformats.org/officeDocument/2006/math" xmlns:v="urn:schemas-microsoft-com:vml" xmlns:wp14="http://schemas.microsoft.com/office/word/2010/wordprocessingDrawing" xmlns:wp="http://schemas.openxmlformats.org/drawingml/2006/wordprocessingDrawing" xmlns:w10="urn:schemas-microsoft-com:office:word" xmlns:w="http://schemas.openxmlformats.org/wordprocessingml/2006/main" xmlns:w14="http://schemas.microsoft.com/office/word/2010/wordml" xmlns:w15="http://schemas.microsoft.com/office/word/2012/wordml" xmlns:w16cex="http://schemas.microsoft.com/office/word/2018/wordml/cex" xmlns:w16cid="http://schemas.microsoft.com/office/word/2016/wordml/cid" xmlns:w16="http://schemas.microsoft.com/office/word/2018/wordml" xmlns:w16sdtdh="http://schemas.microsoft.com/office/word/2020/wordml/sdtdatahash" xmlns:w16se="http://schemas.microsoft.com/office/word/2015/wordml/symex" xmlns:wpg="http://schemas.microsoft.com/office/word/2010/wordprocessingGroup" xmlns:wpi="http://schemas.microsoft.com/office/word/2010/wordprocessingInk" xmlns:wne="http://schemas.microsoft.com/office/word/2006/wordml" xmlns:wps="http://schemas.microsoft.com/office/word/2010/wordprocessingShape" mc:Ignorable="w14 w15 w16se w16cid w16 w16cex w16sdtdh wp14">
   <w:body>
     <w:p>
       <w:pPr>
@@ -1081,21 +1081,7 @@
           <w:sz w:val="24"/>
           <w:szCs w:val="24"/>
         </w:rPr>
-        <w:t>2</w:t>
-      </w:r>
-      <w:r>
-        <w:rPr>
-          <w:sz w:val="24"/>
-          <w:szCs w:val="24"/>
-        </w:rPr>
-        <w:t>6</w:t>
-      </w:r>
-      <w:r>
-        <w:rPr>
-          <w:sz w:val="24"/>
-          <w:szCs w:val="24"/>
-        </w:rPr>
-        <w:t>/04/2022</w:t>
+        <w:t>26/04/2022</w:t>
       </w:r>
     </w:p>
     <w:p>
@@ -1274,25 +1260,7 @@
           <w:szCs w:val="24"/>
         </w:rPr>
         <w:lastRenderedPageBreak/>
-        <w:t xml:space="preserve">Creamos </w:t>
-      </w:r>
-      <w:r>
-        <w:rPr>
-          <w:b/>
-          <w:bCs/>
-          <w:sz w:val="24"/>
-          <w:szCs w:val="24"/>
-        </w:rPr>
-        <w:t>archivo forms.py</w:t>
-      </w:r>
-      <w:r>
-        <w:rPr>
-          <w:b/>
-          <w:bCs/>
-          <w:sz w:val="24"/>
-          <w:szCs w:val="24"/>
-        </w:rPr>
-        <w:t xml:space="preserve"> dentro de </w:t>
+        <w:t xml:space="preserve">Creamos archivo forms.py dentro de </w:t>
       </w:r>
       <w:proofErr w:type="spellStart"/>
       <w:r>
@@ -1312,25 +1280,7 @@
           <w:sz w:val="24"/>
           <w:szCs w:val="24"/>
         </w:rPr>
-        <w:t xml:space="preserve"> (dentro</w:t>
-      </w:r>
-      <w:r>
-        <w:rPr>
-          <w:b/>
-          <w:bCs/>
-          <w:sz w:val="24"/>
-          <w:szCs w:val="24"/>
-        </w:rPr>
-        <w:t xml:space="preserve"> creamos el formulario de registro de usuario</w:t>
-      </w:r>
-      <w:r>
-        <w:rPr>
-          <w:b/>
-          <w:bCs/>
-          <w:sz w:val="24"/>
-          <w:szCs w:val="24"/>
-        </w:rPr>
-        <w:t>)</w:t>
+        <w:t xml:space="preserve"> (dentro creamos el formulario de registro de usuario)</w:t>
       </w:r>
     </w:p>
     <w:p>
@@ -1465,34 +1415,7 @@
           <w:sz w:val="24"/>
           <w:szCs w:val="24"/>
         </w:rPr>
-        <w:t xml:space="preserve"> </w:t>
-      </w:r>
-      <w:r>
-        <w:rPr>
-          <w:b/>
-          <w:bCs/>
-          <w:sz w:val="24"/>
-          <w:szCs w:val="24"/>
-        </w:rPr>
-        <w:t xml:space="preserve">a la altura de manage.py </w:t>
-      </w:r>
-      <w:r>
-        <w:rPr>
-          <w:b/>
-          <w:bCs/>
-          <w:sz w:val="24"/>
-          <w:szCs w:val="24"/>
-        </w:rPr>
-        <w:t>(dentro creamos</w:t>
-      </w:r>
-      <w:r>
-        <w:rPr>
-          <w:b/>
-          <w:bCs/>
-          <w:sz w:val="24"/>
-          <w:szCs w:val="24"/>
-        </w:rPr>
-        <w:t xml:space="preserve"> las distintas plantillas </w:t>
+        <w:t xml:space="preserve"> a la altura de manage.py (dentro creamos las distintas plantillas </w:t>
       </w:r>
       <w:proofErr w:type="spellStart"/>
       <w:r>
@@ -1512,16 +1435,7 @@
           <w:sz w:val="24"/>
           <w:szCs w:val="24"/>
         </w:rPr>
-        <w:t xml:space="preserve"> que usaremos para la página web</w:t>
-      </w:r>
-      <w:r>
-        <w:rPr>
-          <w:b/>
-          <w:bCs/>
-          <w:sz w:val="24"/>
-          <w:szCs w:val="24"/>
-        </w:rPr>
-        <w:t>)</w:t>
+        <w:t xml:space="preserve"> que usaremos para la página web)</w:t>
       </w:r>
     </w:p>
     <w:p>
@@ -1607,12 +1521,172 @@
     <w:p>
       <w:pPr>
         <w:rPr>
-          <w:b/>
-          <w:bCs/>
-          <w:sz w:val="24"/>
-          <w:szCs w:val="24"/>
-        </w:rPr>
-      </w:pPr>
+          <w:sz w:val="24"/>
+          <w:szCs w:val="24"/>
+        </w:rPr>
+      </w:pPr>
+    </w:p>
+    <w:p>
+      <w:pPr>
+        <w:rPr>
+          <w:sz w:val="24"/>
+          <w:szCs w:val="24"/>
+        </w:rPr>
+      </w:pPr>
+    </w:p>
+    <w:p>
+      <w:pPr>
+        <w:rPr>
+          <w:sz w:val="24"/>
+          <w:szCs w:val="24"/>
+        </w:rPr>
+      </w:pPr>
+    </w:p>
+    <w:p>
+      <w:pPr>
+        <w:rPr>
+          <w:sz w:val="24"/>
+          <w:szCs w:val="24"/>
+        </w:rPr>
+      </w:pPr>
+      <w:r>
+        <w:rPr>
+          <w:sz w:val="24"/>
+          <w:szCs w:val="24"/>
+        </w:rPr>
+        <w:lastRenderedPageBreak/>
+        <w:t>03</w:t>
+      </w:r>
+      <w:r>
+        <w:rPr>
+          <w:sz w:val="24"/>
+          <w:szCs w:val="24"/>
+        </w:rPr>
+        <w:t>/0</w:t>
+      </w:r>
+      <w:r>
+        <w:rPr>
+          <w:sz w:val="24"/>
+          <w:szCs w:val="24"/>
+        </w:rPr>
+        <w:t>5</w:t>
+      </w:r>
+      <w:r>
+        <w:rPr>
+          <w:sz w:val="24"/>
+          <w:szCs w:val="24"/>
+        </w:rPr>
+        <w:t>/2022</w:t>
+      </w:r>
+    </w:p>
+    <w:p>
+      <w:pPr>
+        <w:rPr>
+          <w:b/>
+          <w:bCs/>
+          <w:sz w:val="24"/>
+          <w:szCs w:val="24"/>
+        </w:rPr>
+      </w:pPr>
+      <w:r>
+        <w:rPr>
+          <w:b/>
+          <w:bCs/>
+          <w:sz w:val="24"/>
+          <w:szCs w:val="24"/>
+        </w:rPr>
+        <w:t xml:space="preserve">Mostramos datos en el </w:t>
+      </w:r>
+      <w:proofErr w:type="spellStart"/>
+      <w:r>
+        <w:rPr>
+          <w:b/>
+          <w:bCs/>
+          <w:sz w:val="24"/>
+          <w:szCs w:val="24"/>
+        </w:rPr>
+        <w:t>card</w:t>
+      </w:r>
+      <w:proofErr w:type="spellEnd"/>
+      <w:r>
+        <w:rPr>
+          <w:b/>
+          <w:bCs/>
+          <w:sz w:val="24"/>
+          <w:szCs w:val="24"/>
+        </w:rPr>
+        <w:t xml:space="preserve"> de la </w:t>
+      </w:r>
+      <w:proofErr w:type="spellStart"/>
+      <w:r>
+        <w:rPr>
+          <w:b/>
+          <w:bCs/>
+          <w:sz w:val="24"/>
+          <w:szCs w:val="24"/>
+        </w:rPr>
+        <w:t>BusquedaCuenta</w:t>
+      </w:r>
+      <w:proofErr w:type="spellEnd"/>
+      <w:r>
+        <w:rPr>
+          <w:b/>
+          <w:bCs/>
+          <w:sz w:val="24"/>
+          <w:szCs w:val="24"/>
+        </w:rPr>
+        <w:t xml:space="preserve"> de Instagram</w:t>
+      </w:r>
+    </w:p>
+    <w:p>
+      <w:pPr>
+        <w:rPr>
+          <w:b/>
+          <w:bCs/>
+          <w:sz w:val="24"/>
+          <w:szCs w:val="24"/>
+        </w:rPr>
+      </w:pPr>
+      <w:r>
+        <w:rPr>
+          <w:noProof/>
+        </w:rPr>
+        <w:drawing>
+          <wp:inline distT="0" distB="0" distL="0" distR="0" wp14:anchorId="33CED82E" wp14:editId="19515F3B">
+            <wp:extent cx="5400040" cy="2599690"/>
+            <wp:effectExtent l="0" t="0" r="0" b="0"/>
+            <wp:docPr id="2" name="Imagen 2" descr="Texto&#10;&#10;Descripción generada automáticamente"/>
+            <wp:cNvGraphicFramePr>
+              <a:graphicFrameLocks xmlns:a="http://schemas.openxmlformats.org/drawingml/2006/main" noChangeAspect="1"/>
+            </wp:cNvGraphicFramePr>
+            <a:graphic xmlns:a="http://schemas.openxmlformats.org/drawingml/2006/main">
+              <a:graphicData uri="http://schemas.openxmlformats.org/drawingml/2006/picture">
+                <pic:pic xmlns:pic="http://schemas.openxmlformats.org/drawingml/2006/picture">
+                  <pic:nvPicPr>
+                    <pic:cNvPr id="2" name="Imagen 2" descr="Texto&#10;&#10;Descripción generada automáticamente"/>
+                    <pic:cNvPicPr/>
+                  </pic:nvPicPr>
+                  <pic:blipFill>
+                    <a:blip r:embed="rId10"/>
+                    <a:stretch>
+                      <a:fillRect/>
+                    </a:stretch>
+                  </pic:blipFill>
+                  <pic:spPr>
+                    <a:xfrm>
+                      <a:off x="0" y="0"/>
+                      <a:ext cx="5400040" cy="2599690"/>
+                    </a:xfrm>
+                    <a:prstGeom prst="rect">
+                      <a:avLst/>
+                    </a:prstGeom>
+                  </pic:spPr>
+                </pic:pic>
+              </a:graphicData>
+            </a:graphic>
+          </wp:inline>
+        </w:drawing>
+      </w:r>
     </w:p>
     <w:p>
       <w:pPr>

</xml_diff>

<commit_message>
add area graficos en busquedaCuenta
</commit_message>
<xml_diff>
--- a/Memoria.docx
+++ b/Memoria.docx
@@ -1555,28 +1555,7 @@
           <w:szCs w:val="24"/>
         </w:rPr>
         <w:lastRenderedPageBreak/>
-        <w:t>03</w:t>
-      </w:r>
-      <w:r>
-        <w:rPr>
-          <w:sz w:val="24"/>
-          <w:szCs w:val="24"/>
-        </w:rPr>
-        <w:t>/0</w:t>
-      </w:r>
-      <w:r>
-        <w:rPr>
-          <w:sz w:val="24"/>
-          <w:szCs w:val="24"/>
-        </w:rPr>
-        <w:t>5</w:t>
-      </w:r>
-      <w:r>
-        <w:rPr>
-          <w:sz w:val="24"/>
-          <w:szCs w:val="24"/>
-        </w:rPr>
-        <w:t>/2022</w:t>
+        <w:t>03/05/2022</w:t>
       </w:r>
     </w:p>
     <w:p>
@@ -1691,52 +1670,166 @@
     <w:p>
       <w:pPr>
         <w:rPr>
-          <w:b/>
-          <w:bCs/>
-          <w:sz w:val="24"/>
-          <w:szCs w:val="24"/>
-        </w:rPr>
-      </w:pPr>
-    </w:p>
-    <w:p>
-      <w:pPr>
-        <w:rPr>
-          <w:sz w:val="24"/>
-          <w:szCs w:val="24"/>
-        </w:rPr>
-      </w:pPr>
-    </w:p>
-    <w:p>
-      <w:pPr>
-        <w:rPr>
-          <w:sz w:val="24"/>
-          <w:szCs w:val="24"/>
-        </w:rPr>
-      </w:pPr>
-    </w:p>
-    <w:p>
-      <w:pPr>
-        <w:rPr>
-          <w:sz w:val="24"/>
-          <w:szCs w:val="24"/>
-        </w:rPr>
-      </w:pPr>
-    </w:p>
-    <w:p>
-      <w:pPr>
-        <w:rPr>
-          <w:sz w:val="24"/>
-          <w:szCs w:val="24"/>
-        </w:rPr>
-      </w:pPr>
-    </w:p>
-    <w:p>
-      <w:pPr>
-        <w:rPr>
-          <w:sz w:val="24"/>
-          <w:szCs w:val="24"/>
-        </w:rPr>
-      </w:pPr>
+          <w:sz w:val="24"/>
+          <w:szCs w:val="24"/>
+        </w:rPr>
+      </w:pPr>
+    </w:p>
+    <w:p>
+      <w:pPr>
+        <w:rPr>
+          <w:sz w:val="24"/>
+          <w:szCs w:val="24"/>
+        </w:rPr>
+      </w:pPr>
+      <w:r>
+        <w:rPr>
+          <w:b/>
+          <w:bCs/>
+          <w:sz w:val="24"/>
+          <w:szCs w:val="24"/>
+        </w:rPr>
+        <w:t>Añadimos iconos:</w:t>
+      </w:r>
+      <w:r>
+        <w:rPr>
+          <w:sz w:val="24"/>
+          <w:szCs w:val="24"/>
+        </w:rPr>
+        <w:t xml:space="preserve"> </w:t>
+      </w:r>
+      <w:hyperlink r:id="rId11" w:history="1">
+        <w:r>
+          <w:rPr>
+            <w:rStyle w:val="Hipervnculo"/>
+            <w:sz w:val="24"/>
+            <w:szCs w:val="24"/>
+          </w:rPr>
+          <w:t>https://fontawesome.com/v4/icons/</w:t>
+        </w:r>
+      </w:hyperlink>
+    </w:p>
+    <w:p>
+      <w:pPr>
+        <w:rPr>
+          <w:sz w:val="24"/>
+          <w:szCs w:val="24"/>
+        </w:rPr>
+      </w:pPr>
+    </w:p>
+    <w:p>
+      <w:pPr>
+        <w:rPr>
+          <w:sz w:val="24"/>
+          <w:szCs w:val="24"/>
+        </w:rPr>
+      </w:pPr>
+    </w:p>
+    <w:p>
+      <w:pPr>
+        <w:rPr>
+          <w:sz w:val="24"/>
+          <w:szCs w:val="24"/>
+        </w:rPr>
+      </w:pPr>
+    </w:p>
+    <w:p>
+      <w:pPr>
+        <w:rPr>
+          <w:sz w:val="24"/>
+          <w:szCs w:val="24"/>
+        </w:rPr>
+      </w:pPr>
+      <w:r>
+        <w:rPr>
+          <w:sz w:val="24"/>
+          <w:szCs w:val="24"/>
+        </w:rPr>
+        <w:t>0</w:t>
+      </w:r>
+      <w:r>
+        <w:rPr>
+          <w:sz w:val="24"/>
+          <w:szCs w:val="24"/>
+        </w:rPr>
+        <w:t>9</w:t>
+      </w:r>
+      <w:r>
+        <w:rPr>
+          <w:sz w:val="24"/>
+          <w:szCs w:val="24"/>
+        </w:rPr>
+        <w:t>/05/2022</w:t>
+      </w:r>
+    </w:p>
+    <w:p>
+      <w:pPr>
+        <w:rPr>
+          <w:b/>
+          <w:bCs/>
+          <w:sz w:val="24"/>
+          <w:szCs w:val="24"/>
+        </w:rPr>
+      </w:pPr>
+      <w:r>
+        <w:rPr>
+          <w:b/>
+          <w:bCs/>
+          <w:sz w:val="24"/>
+          <w:szCs w:val="24"/>
+        </w:rPr>
+        <w:t xml:space="preserve">Añadimos gráfico de comentarios y </w:t>
+      </w:r>
+      <w:proofErr w:type="spellStart"/>
+      <w:r>
+        <w:rPr>
+          <w:b/>
+          <w:bCs/>
+          <w:sz w:val="24"/>
+          <w:szCs w:val="24"/>
+        </w:rPr>
+        <w:t>likes</w:t>
+      </w:r>
+      <w:proofErr w:type="spellEnd"/>
+      <w:r>
+        <w:rPr>
+          <w:b/>
+          <w:bCs/>
+          <w:sz w:val="24"/>
+          <w:szCs w:val="24"/>
+        </w:rPr>
+        <w:t xml:space="preserve"> en </w:t>
+      </w:r>
+      <w:proofErr w:type="spellStart"/>
+      <w:r>
+        <w:rPr>
+          <w:b/>
+          <w:bCs/>
+          <w:sz w:val="24"/>
+          <w:szCs w:val="24"/>
+        </w:rPr>
+        <w:t>BusquedaCuenta</w:t>
+      </w:r>
+      <w:proofErr w:type="spellEnd"/>
+      <w:r>
+        <w:rPr>
+          <w:b/>
+          <w:bCs/>
+          <w:sz w:val="24"/>
+          <w:szCs w:val="24"/>
+        </w:rPr>
+        <w:t xml:space="preserve">: </w:t>
+      </w:r>
+      <w:hyperlink r:id="rId12" w:history="1">
+        <w:r>
+          <w:rPr>
+            <w:rStyle w:val="Hipervnculo"/>
+            <w:sz w:val="24"/>
+            <w:szCs w:val="24"/>
+          </w:rPr>
+          <w:t>https://www.highcharts.com/</w:t>
+        </w:r>
+      </w:hyperlink>
     </w:p>
     <w:p>
       <w:pPr>

</xml_diff>

<commit_message>
add home y mejora formulario inicio sesión
</commit_message>
<xml_diff>
--- a/Memoria.docx
+++ b/Memoria.docx
@@ -1918,60 +1918,26 @@
           <w:szCs w:val="24"/>
         </w:rPr>
         <w:lastRenderedPageBreak/>
-        <w:t>1</w:t>
-      </w:r>
-      <w:r>
-        <w:rPr>
-          <w:sz w:val="24"/>
-          <w:szCs w:val="24"/>
-        </w:rPr>
-        <w:t>0/05/2022</w:t>
-      </w:r>
-    </w:p>
-    <w:p>
-      <w:pPr>
-        <w:rPr>
-          <w:b/>
-          <w:bCs/>
-          <w:sz w:val="24"/>
-          <w:szCs w:val="24"/>
-        </w:rPr>
-      </w:pPr>
-      <w:r>
-        <w:rPr>
-          <w:b/>
-          <w:bCs/>
-          <w:sz w:val="24"/>
-          <w:szCs w:val="24"/>
-        </w:rPr>
-        <w:t xml:space="preserve">Añadimos </w:t>
-      </w:r>
-      <w:r>
-        <w:rPr>
-          <w:b/>
-          <w:bCs/>
-          <w:sz w:val="24"/>
-          <w:szCs w:val="24"/>
-        </w:rPr>
-        <w:t>buscador de cuentas (creamos las</w:t>
-      </w:r>
-      <w:r>
-        <w:rPr>
-          <w:b/>
-          <w:bCs/>
-          <w:sz w:val="24"/>
-          <w:szCs w:val="24"/>
-        </w:rPr>
-        <w:t xml:space="preserve"> plantillas</w:t>
-      </w:r>
-      <w:r>
-        <w:rPr>
-          <w:b/>
-          <w:bCs/>
-          <w:sz w:val="24"/>
-          <w:szCs w:val="24"/>
-        </w:rPr>
-        <w:t xml:space="preserve"> “buscador_cuenta.html” y “listaBusquedaCuenta.html”)</w:t>
+        <w:t>10/05/2022</w:t>
+      </w:r>
+    </w:p>
+    <w:p>
+      <w:pPr>
+        <w:rPr>
+          <w:b/>
+          <w:bCs/>
+          <w:sz w:val="24"/>
+          <w:szCs w:val="24"/>
+        </w:rPr>
+      </w:pPr>
+      <w:r>
+        <w:rPr>
+          <w:b/>
+          <w:bCs/>
+          <w:sz w:val="24"/>
+          <w:szCs w:val="24"/>
+        </w:rPr>
+        <w:t>Añadimos buscador de cuentas (creamos las plantillas “buscador_cuenta.html” y “listaBusquedaCuenta.html”)</w:t>
       </w:r>
     </w:p>
     <w:p>
@@ -2053,6 +2019,289 @@
           <w:szCs w:val="24"/>
         </w:rPr>
       </w:pPr>
+    </w:p>
+    <w:p>
+      <w:pPr>
+        <w:rPr>
+          <w:sz w:val="24"/>
+          <w:szCs w:val="24"/>
+        </w:rPr>
+      </w:pPr>
+    </w:p>
+    <w:p>
+      <w:pPr>
+        <w:rPr>
+          <w:sz w:val="24"/>
+          <w:szCs w:val="24"/>
+        </w:rPr>
+      </w:pPr>
+    </w:p>
+    <w:p>
+      <w:pPr>
+        <w:rPr>
+          <w:sz w:val="24"/>
+          <w:szCs w:val="24"/>
+        </w:rPr>
+      </w:pPr>
+    </w:p>
+    <w:p>
+      <w:pPr>
+        <w:rPr>
+          <w:sz w:val="24"/>
+          <w:szCs w:val="24"/>
+        </w:rPr>
+      </w:pPr>
+    </w:p>
+    <w:p>
+      <w:pPr>
+        <w:rPr>
+          <w:sz w:val="24"/>
+          <w:szCs w:val="24"/>
+        </w:rPr>
+      </w:pPr>
+    </w:p>
+    <w:p>
+      <w:pPr>
+        <w:rPr>
+          <w:sz w:val="24"/>
+          <w:szCs w:val="24"/>
+        </w:rPr>
+      </w:pPr>
+    </w:p>
+    <w:p>
+      <w:pPr>
+        <w:rPr>
+          <w:sz w:val="24"/>
+          <w:szCs w:val="24"/>
+        </w:rPr>
+      </w:pPr>
+    </w:p>
+    <w:p>
+      <w:pPr>
+        <w:rPr>
+          <w:sz w:val="24"/>
+          <w:szCs w:val="24"/>
+        </w:rPr>
+      </w:pPr>
+    </w:p>
+    <w:p>
+      <w:pPr>
+        <w:rPr>
+          <w:sz w:val="24"/>
+          <w:szCs w:val="24"/>
+        </w:rPr>
+      </w:pPr>
+    </w:p>
+    <w:p>
+      <w:pPr>
+        <w:rPr>
+          <w:sz w:val="24"/>
+          <w:szCs w:val="24"/>
+        </w:rPr>
+      </w:pPr>
+    </w:p>
+    <w:p>
+      <w:pPr>
+        <w:rPr>
+          <w:sz w:val="24"/>
+          <w:szCs w:val="24"/>
+        </w:rPr>
+      </w:pPr>
+    </w:p>
+    <w:p>
+      <w:pPr>
+        <w:rPr>
+          <w:sz w:val="24"/>
+          <w:szCs w:val="24"/>
+        </w:rPr>
+      </w:pPr>
+    </w:p>
+    <w:p>
+      <w:pPr>
+        <w:rPr>
+          <w:sz w:val="24"/>
+          <w:szCs w:val="24"/>
+        </w:rPr>
+      </w:pPr>
+    </w:p>
+    <w:p>
+      <w:pPr>
+        <w:rPr>
+          <w:sz w:val="24"/>
+          <w:szCs w:val="24"/>
+        </w:rPr>
+      </w:pPr>
+    </w:p>
+    <w:p>
+      <w:pPr>
+        <w:rPr>
+          <w:sz w:val="24"/>
+          <w:szCs w:val="24"/>
+        </w:rPr>
+      </w:pPr>
+      <w:r>
+        <w:rPr>
+          <w:sz w:val="24"/>
+          <w:szCs w:val="24"/>
+        </w:rPr>
+        <w:lastRenderedPageBreak/>
+        <w:t>1</w:t>
+      </w:r>
+      <w:r>
+        <w:rPr>
+          <w:sz w:val="24"/>
+          <w:szCs w:val="24"/>
+        </w:rPr>
+        <w:t>3</w:t>
+      </w:r>
+      <w:r>
+        <w:rPr>
+          <w:sz w:val="24"/>
+          <w:szCs w:val="24"/>
+        </w:rPr>
+        <w:t>/05/2022</w:t>
+      </w:r>
+    </w:p>
+    <w:p>
+      <w:pPr>
+        <w:rPr>
+          <w:b/>
+          <w:bCs/>
+          <w:sz w:val="24"/>
+          <w:szCs w:val="24"/>
+        </w:rPr>
+      </w:pPr>
+      <w:r>
+        <w:rPr>
+          <w:b/>
+          <w:bCs/>
+          <w:sz w:val="24"/>
+          <w:szCs w:val="24"/>
+        </w:rPr>
+        <w:t>Mejoramos el inicio de sesión y creamos la plantilla para home</w:t>
+      </w:r>
+    </w:p>
+    <w:p>
+      <w:pPr>
+        <w:rPr>
+          <w:b/>
+          <w:bCs/>
+          <w:sz w:val="24"/>
+          <w:szCs w:val="24"/>
+        </w:rPr>
+      </w:pPr>
+      <w:r>
+        <w:rPr>
+          <w:noProof/>
+        </w:rPr>
+        <w:drawing>
+          <wp:inline distT="0" distB="0" distL="0" distR="0" wp14:anchorId="20A959F5" wp14:editId="347D1EF8">
+            <wp:extent cx="5400040" cy="4585970"/>
+            <wp:effectExtent l="0" t="0" r="0" b="5080"/>
+            <wp:docPr id="7" name="Imagen 7" descr="Interfaz de usuario gráfica, Aplicación&#10;&#10;Descripción generada automáticamente"/>
+            <wp:cNvGraphicFramePr>
+              <a:graphicFrameLocks xmlns:a="http://schemas.openxmlformats.org/drawingml/2006/main" noChangeAspect="1"/>
+            </wp:cNvGraphicFramePr>
+            <a:graphic xmlns:a="http://schemas.openxmlformats.org/drawingml/2006/main">
+              <a:graphicData uri="http://schemas.openxmlformats.org/drawingml/2006/picture">
+                <pic:pic xmlns:pic="http://schemas.openxmlformats.org/drawingml/2006/picture">
+                  <pic:nvPicPr>
+                    <pic:cNvPr id="7" name="Imagen 7" descr="Interfaz de usuario gráfica, Aplicación&#10;&#10;Descripción generada automáticamente"/>
+                    <pic:cNvPicPr/>
+                  </pic:nvPicPr>
+                  <pic:blipFill>
+                    <a:blip r:embed="rId15"/>
+                    <a:stretch>
+                      <a:fillRect/>
+                    </a:stretch>
+                  </pic:blipFill>
+                  <pic:spPr>
+                    <a:xfrm>
+                      <a:off x="0" y="0"/>
+                      <a:ext cx="5400040" cy="4585970"/>
+                    </a:xfrm>
+                    <a:prstGeom prst="rect">
+                      <a:avLst/>
+                    </a:prstGeom>
+                  </pic:spPr>
+                </pic:pic>
+              </a:graphicData>
+            </a:graphic>
+          </wp:inline>
+        </w:drawing>
+      </w:r>
+    </w:p>
+    <w:p>
+      <w:pPr>
+        <w:rPr>
+          <w:sz w:val="24"/>
+          <w:szCs w:val="24"/>
+        </w:rPr>
+      </w:pPr>
+    </w:p>
+    <w:p>
+      <w:pPr>
+        <w:rPr>
+          <w:sz w:val="24"/>
+          <w:szCs w:val="24"/>
+        </w:rPr>
+      </w:pPr>
+    </w:p>
+    <w:p>
+      <w:pPr>
+        <w:rPr>
+          <w:sz w:val="24"/>
+          <w:szCs w:val="24"/>
+        </w:rPr>
+      </w:pPr>
+      <w:r>
+        <w:rPr>
+          <w:noProof/>
+          <w:sz w:val="24"/>
+          <w:szCs w:val="24"/>
+        </w:rPr>
+        <w:drawing>
+          <wp:inline distT="0" distB="0" distL="0" distR="0" wp14:anchorId="07A3F56C" wp14:editId="0C625C57">
+            <wp:extent cx="2848373" cy="2514951"/>
+            <wp:effectExtent l="0" t="0" r="9525" b="0"/>
+            <wp:docPr id="8" name="Imagen 8" descr="Captura de pantalla de computadora&#10;&#10;Descripción generada automáticamente"/>
+            <wp:cNvGraphicFramePr>
+              <a:graphicFrameLocks xmlns:a="http://schemas.openxmlformats.org/drawingml/2006/main" noChangeAspect="1"/>
+            </wp:cNvGraphicFramePr>
+            <a:graphic xmlns:a="http://schemas.openxmlformats.org/drawingml/2006/main">
+              <a:graphicData uri="http://schemas.openxmlformats.org/drawingml/2006/picture">
+                <pic:pic xmlns:pic="http://schemas.openxmlformats.org/drawingml/2006/picture">
+                  <pic:nvPicPr>
+                    <pic:cNvPr id="8" name="Imagen 8" descr="Captura de pantalla de computadora&#10;&#10;Descripción generada automáticamente"/>
+                    <pic:cNvPicPr/>
+                  </pic:nvPicPr>
+                  <pic:blipFill>
+                    <a:blip r:embed="rId16">
+                      <a:extLst>
+                        <a:ext uri="{28A0092B-C50C-407E-A947-70E740481C1C}">
+                          <a14:useLocalDpi xmlns:a14="http://schemas.microsoft.com/office/drawing/2010/main" val="0"/>
+                        </a:ext>
+                      </a:extLst>
+                    </a:blip>
+                    <a:stretch>
+                      <a:fillRect/>
+                    </a:stretch>
+                  </pic:blipFill>
+                  <pic:spPr>
+                    <a:xfrm>
+                      <a:off x="0" y="0"/>
+                      <a:ext cx="2848373" cy="2514951"/>
+                    </a:xfrm>
+                    <a:prstGeom prst="rect">
+                      <a:avLst/>
+                    </a:prstGeom>
+                  </pic:spPr>
+                </pic:pic>
+              </a:graphicData>
+            </a:graphic>
+          </wp:inline>
+        </w:drawing>
+      </w:r>
     </w:p>
     <w:sectPr>
       <w:pgSz w:w="11906" w:h="16838"/>

</xml_diff>

<commit_message>
add gráficos en info hashtag
</commit_message>
<xml_diff>
--- a/Memoria.docx
+++ b/Memoria.docx
@@ -2359,14 +2359,6 @@
           <w:szCs w:val="24"/>
         </w:rPr>
       </w:pPr>
-    </w:p>
-    <w:p>
-      <w:pPr>
-        <w:rPr>
-          <w:sz w:val="24"/>
-          <w:szCs w:val="24"/>
-        </w:rPr>
-      </w:pPr>
       <w:r>
         <w:rPr>
           <w:noProof/>
@@ -2431,6 +2423,14 @@
           <w:szCs w:val="24"/>
         </w:rPr>
       </w:pPr>
+    </w:p>
+    <w:p>
+      <w:pPr>
+        <w:rPr>
+          <w:sz w:val="24"/>
+          <w:szCs w:val="24"/>
+        </w:rPr>
+      </w:pPr>
       <w:r>
         <w:rPr>
           <w:sz w:val="24"/>
@@ -2517,15 +2517,6 @@
         </w:rPr>
         <w:t>”.</w:t>
       </w:r>
-    </w:p>
-    <w:p>
-      <w:pPr>
-        <w:rPr>
-          <w:noProof/>
-          <w:sz w:val="24"/>
-          <w:szCs w:val="24"/>
-        </w:rPr>
-      </w:pPr>
     </w:p>
     <w:p>
       <w:pPr>
@@ -2597,6 +2588,21 @@
           <w:szCs w:val="24"/>
         </w:rPr>
       </w:pPr>
+      <w:r>
+        <w:rPr>
+          <w:sz w:val="24"/>
+          <w:szCs w:val="24"/>
+        </w:rPr>
+        <w:t xml:space="preserve"> </w:t>
+      </w:r>
+    </w:p>
+    <w:p>
+      <w:pPr>
+        <w:rPr>
+          <w:sz w:val="24"/>
+          <w:szCs w:val="24"/>
+        </w:rPr>
+      </w:pPr>
     </w:p>
     <w:p>
       <w:pPr>
@@ -2890,16 +2896,6 @@
         </w:rPr>
         <w:t>”, para que muestre un mensaje cuando se borra un libro.</w:t>
       </w:r>
-    </w:p>
-    <w:p>
-      <w:pPr>
-        <w:rPr>
-          <w:b/>
-          <w:bCs/>
-          <w:sz w:val="24"/>
-          <w:szCs w:val="24"/>
-        </w:rPr>
-      </w:pPr>
     </w:p>
     <w:p>
       <w:pPr>
@@ -3208,6 +3204,14 @@
     <w:p>
       <w:pPr>
         <w:rPr>
+          <w:sz w:val="24"/>
+          <w:szCs w:val="24"/>
+        </w:rPr>
+      </w:pPr>
+    </w:p>
+    <w:p>
+      <w:pPr>
+        <w:rPr>
           <w:b/>
           <w:bCs/>
           <w:sz w:val="24"/>
@@ -3233,14 +3237,6 @@
         </w:rPr>
         <w:t>.</w:t>
       </w:r>
-    </w:p>
-    <w:p>
-      <w:pPr>
-        <w:rPr>
-          <w:sz w:val="24"/>
-          <w:szCs w:val="24"/>
-        </w:rPr>
-      </w:pPr>
     </w:p>
     <w:p>
       <w:pPr>
@@ -3417,27 +3413,21 @@
           <w:szCs w:val="24"/>
         </w:rPr>
       </w:pPr>
+    </w:p>
+    <w:p>
+      <w:pPr>
+        <w:rPr>
+          <w:sz w:val="24"/>
+          <w:szCs w:val="24"/>
+        </w:rPr>
+      </w:pPr>
       <w:r>
         <w:rPr>
           <w:sz w:val="24"/>
           <w:szCs w:val="24"/>
         </w:rPr>
         <w:lastRenderedPageBreak/>
-        <w:t>2</w:t>
-      </w:r>
-      <w:r>
-        <w:rPr>
-          <w:sz w:val="24"/>
-          <w:szCs w:val="24"/>
-        </w:rPr>
-        <w:t>1</w:t>
-      </w:r>
-      <w:r>
-        <w:rPr>
-          <w:sz w:val="24"/>
-          <w:szCs w:val="24"/>
-        </w:rPr>
-        <w:t>/06/2022</w:t>
+        <w:t>21/06/2022</w:t>
       </w:r>
     </w:p>
     <w:p>
@@ -3467,16 +3457,6 @@
         </w:rPr>
         <w:t>.</w:t>
       </w:r>
-    </w:p>
-    <w:p>
-      <w:pPr>
-        <w:rPr>
-          <w:b/>
-          <w:bCs/>
-          <w:sz w:val="24"/>
-          <w:szCs w:val="24"/>
-        </w:rPr>
-      </w:pPr>
     </w:p>
     <w:p>
       <w:pPr>
@@ -3522,6 +3502,127 @@
                     <a:xfrm>
                       <a:off x="0" y="0"/>
                       <a:ext cx="3067478" cy="3543795"/>
+                    </a:xfrm>
+                    <a:prstGeom prst="rect">
+                      <a:avLst/>
+                    </a:prstGeom>
+                  </pic:spPr>
+                </pic:pic>
+              </a:graphicData>
+            </a:graphic>
+          </wp:inline>
+        </w:drawing>
+      </w:r>
+    </w:p>
+    <w:p>
+      <w:pPr>
+        <w:rPr>
+          <w:sz w:val="24"/>
+          <w:szCs w:val="24"/>
+        </w:rPr>
+      </w:pPr>
+    </w:p>
+    <w:p>
+      <w:pPr>
+        <w:rPr>
+          <w:sz w:val="24"/>
+          <w:szCs w:val="24"/>
+        </w:rPr>
+      </w:pPr>
+      <w:r>
+        <w:rPr>
+          <w:sz w:val="24"/>
+          <w:szCs w:val="24"/>
+        </w:rPr>
+        <w:t>2</w:t>
+      </w:r>
+      <w:r>
+        <w:rPr>
+          <w:sz w:val="24"/>
+          <w:szCs w:val="24"/>
+        </w:rPr>
+        <w:t>2</w:t>
+      </w:r>
+      <w:r>
+        <w:rPr>
+          <w:sz w:val="24"/>
+          <w:szCs w:val="24"/>
+        </w:rPr>
+        <w:t>/06/2022</w:t>
+      </w:r>
+    </w:p>
+    <w:p>
+      <w:pPr>
+        <w:rPr>
+          <w:b/>
+          <w:bCs/>
+          <w:sz w:val="24"/>
+          <w:szCs w:val="24"/>
+        </w:rPr>
+      </w:pPr>
+      <w:r>
+        <w:rPr>
+          <w:b/>
+          <w:bCs/>
+          <w:sz w:val="24"/>
+          <w:szCs w:val="24"/>
+        </w:rPr>
+        <w:t>Metemos el script de los gráficos dentro de un nuevo archivo “gráficos.html”, para no tener que repetir código</w:t>
+      </w:r>
+      <w:r>
+        <w:rPr>
+          <w:b/>
+          <w:bCs/>
+          <w:sz w:val="24"/>
+          <w:szCs w:val="24"/>
+        </w:rPr>
+        <w:t>.</w:t>
+      </w:r>
+    </w:p>
+    <w:p>
+      <w:pPr>
+        <w:rPr>
+          <w:sz w:val="24"/>
+          <w:szCs w:val="24"/>
+        </w:rPr>
+      </w:pPr>
+      <w:r>
+        <w:rPr>
+          <w:noProof/>
+          <w:sz w:val="24"/>
+          <w:szCs w:val="24"/>
+        </w:rPr>
+        <w:drawing>
+          <wp:inline distT="0" distB="0" distL="0" distR="0" wp14:anchorId="46AB0A82" wp14:editId="2D811CA0">
+            <wp:extent cx="2791215" cy="3153215"/>
+            <wp:effectExtent l="0" t="0" r="9525" b="0"/>
+            <wp:docPr id="15" name="Imagen 15" descr="Interfaz de usuario gráfica, Aplicación, Chat o mensaje de texto&#10;&#10;Descripción generada automáticamente"/>
+            <wp:cNvGraphicFramePr>
+              <a:graphicFrameLocks xmlns:a="http://schemas.openxmlformats.org/drawingml/2006/main" noChangeAspect="1"/>
+            </wp:cNvGraphicFramePr>
+            <a:graphic xmlns:a="http://schemas.openxmlformats.org/drawingml/2006/main">
+              <a:graphicData uri="http://schemas.openxmlformats.org/drawingml/2006/picture">
+                <pic:pic xmlns:pic="http://schemas.openxmlformats.org/drawingml/2006/picture">
+                  <pic:nvPicPr>
+                    <pic:cNvPr id="15" name="Imagen 15" descr="Interfaz de usuario gráfica, Aplicación, Chat o mensaje de texto&#10;&#10;Descripción generada automáticamente"/>
+                    <pic:cNvPicPr/>
+                  </pic:nvPicPr>
+                  <pic:blipFill>
+                    <a:blip r:embed="rId24">
+                      <a:extLst>
+                        <a:ext uri="{28A0092B-C50C-407E-A947-70E740481C1C}">
+                          <a14:useLocalDpi xmlns:a14="http://schemas.microsoft.com/office/drawing/2010/main" val="0"/>
+                        </a:ext>
+                      </a:extLst>
+                    </a:blip>
+                    <a:stretch>
+                      <a:fillRect/>
+                    </a:stretch>
+                  </pic:blipFill>
+                  <pic:spPr>
+                    <a:xfrm>
+                      <a:off x="0" y="0"/>
+                      <a:ext cx="2791215" cy="3153215"/>
                     </a:xfrm>
                     <a:prstGeom prst="rect">
                       <a:avLst/>

</xml_diff>

<commit_message>
migración de busqueda de usuario a instaloader
</commit_message>
<xml_diff>
--- a/Memoria.docx
+++ b/Memoria.docx
@@ -153,39 +153,7 @@
           <w:sz w:val="24"/>
           <w:szCs w:val="24"/>
         </w:rPr>
-        <w:t xml:space="preserve"> -m </w:t>
-      </w:r>
-      <w:proofErr w:type="spellStart"/>
-      <w:r>
-        <w:rPr>
-          <w:sz w:val="24"/>
-          <w:szCs w:val="24"/>
-        </w:rPr>
-        <w:t>pip</w:t>
-      </w:r>
-      <w:proofErr w:type="spellEnd"/>
-      <w:r>
-        <w:rPr>
-          <w:sz w:val="24"/>
-          <w:szCs w:val="24"/>
-        </w:rPr>
-        <w:t xml:space="preserve"> </w:t>
-      </w:r>
-      <w:proofErr w:type="spellStart"/>
-      <w:r>
-        <w:rPr>
-          <w:sz w:val="24"/>
-          <w:szCs w:val="24"/>
-        </w:rPr>
-        <w:t>install</w:t>
-      </w:r>
-      <w:proofErr w:type="spellEnd"/>
-      <w:r>
-        <w:rPr>
-          <w:sz w:val="24"/>
-          <w:szCs w:val="24"/>
-        </w:rPr>
-        <w:t xml:space="preserve"> --</w:t>
+        <w:t xml:space="preserve"> -m pip install --</w:t>
       </w:r>
       <w:proofErr w:type="spellStart"/>
       <w:r>
@@ -201,17 +169,8 @@
           <w:sz w:val="24"/>
           <w:szCs w:val="24"/>
         </w:rPr>
-        <w:t xml:space="preserve"> </w:t>
-      </w:r>
-      <w:proofErr w:type="spellStart"/>
-      <w:r>
-        <w:rPr>
-          <w:sz w:val="24"/>
-          <w:szCs w:val="24"/>
-        </w:rPr>
-        <w:t>pip</w:t>
-      </w:r>
-      <w:proofErr w:type="spellEnd"/>
+        <w:t xml:space="preserve"> pip</w:t>
+      </w:r>
     </w:p>
     <w:p>
       <w:pPr>
@@ -241,39 +200,7 @@
           <w:sz w:val="24"/>
           <w:szCs w:val="24"/>
         </w:rPr>
-        <w:t xml:space="preserve"> -m </w:t>
-      </w:r>
-      <w:proofErr w:type="spellStart"/>
-      <w:r>
-        <w:rPr>
-          <w:sz w:val="24"/>
-          <w:szCs w:val="24"/>
-        </w:rPr>
-        <w:t>pip</w:t>
-      </w:r>
-      <w:proofErr w:type="spellEnd"/>
-      <w:r>
-        <w:rPr>
-          <w:sz w:val="24"/>
-          <w:szCs w:val="24"/>
-        </w:rPr>
-        <w:t xml:space="preserve"> </w:t>
-      </w:r>
-      <w:proofErr w:type="spellStart"/>
-      <w:r>
-        <w:rPr>
-          <w:sz w:val="24"/>
-          <w:szCs w:val="24"/>
-        </w:rPr>
-        <w:t>install</w:t>
-      </w:r>
-      <w:proofErr w:type="spellEnd"/>
-      <w:r>
-        <w:rPr>
-          <w:sz w:val="24"/>
-          <w:szCs w:val="24"/>
-        </w:rPr>
-        <w:t xml:space="preserve"> </w:t>
+        <w:t xml:space="preserve"> -m pip install </w:t>
       </w:r>
       <w:proofErr w:type="spellStart"/>
       <w:r>
@@ -976,19 +903,8 @@
           <w:sz w:val="24"/>
           <w:szCs w:val="24"/>
         </w:rPr>
-        <w:t xml:space="preserve">Instalamos paquetes </w:t>
-      </w:r>
-      <w:proofErr w:type="spellStart"/>
-      <w:r>
-        <w:rPr>
-          <w:b/>
-          <w:bCs/>
-          <w:sz w:val="24"/>
-          <w:szCs w:val="24"/>
-        </w:rPr>
-        <w:t>Instagramy</w:t>
-      </w:r>
-      <w:proofErr w:type="spellEnd"/>
+        <w:t>Instalamos paquetes Instagramy</w:t>
+      </w:r>
     </w:p>
     <w:p>
       <w:pPr>
@@ -1004,53 +920,12 @@
         </w:rPr>
         <w:t xml:space="preserve">$ </w:t>
       </w:r>
-      <w:proofErr w:type="spellStart"/>
-      <w:r>
-        <w:rPr>
-          <w:sz w:val="24"/>
-          <w:szCs w:val="24"/>
-        </w:rPr>
-        <w:t>pip</w:t>
-      </w:r>
-      <w:proofErr w:type="spellEnd"/>
-      <w:r>
-        <w:rPr>
-          <w:sz w:val="24"/>
-          <w:szCs w:val="24"/>
-        </w:rPr>
-        <w:t xml:space="preserve"> </w:t>
-      </w:r>
-      <w:proofErr w:type="spellStart"/>
-      <w:r>
-        <w:rPr>
-          <w:sz w:val="24"/>
-          <w:szCs w:val="24"/>
-        </w:rPr>
-        <w:t>install</w:t>
-      </w:r>
-      <w:proofErr w:type="spellEnd"/>
-      <w:r>
-        <w:rPr>
-          <w:sz w:val="24"/>
-          <w:szCs w:val="24"/>
-        </w:rPr>
-        <w:t xml:space="preserve"> </w:t>
-      </w:r>
-      <w:proofErr w:type="spellStart"/>
-      <w:r>
-        <w:rPr>
-          <w:sz w:val="24"/>
-          <w:szCs w:val="24"/>
-        </w:rPr>
-        <w:t>instagramy</w:t>
-      </w:r>
-      <w:proofErr w:type="spellEnd"/>
-      <w:r>
-        <w:rPr>
-          <w:sz w:val="24"/>
-          <w:szCs w:val="24"/>
-        </w:rPr>
-        <w:t>´</w:t>
+      <w:r>
+        <w:rPr>
+          <w:sz w:val="24"/>
+          <w:szCs w:val="24"/>
+        </w:rPr>
+        <w:t>pip install instagramy</w:t>
       </w:r>
     </w:p>
     <w:p>
@@ -2617,39 +2492,7 @@
           <w:szCs w:val="24"/>
         </w:rPr>
         <w:lastRenderedPageBreak/>
-        <w:t xml:space="preserve">$ </w:t>
-      </w:r>
-      <w:proofErr w:type="spellStart"/>
-      <w:r>
-        <w:rPr>
-          <w:sz w:val="24"/>
-          <w:szCs w:val="24"/>
-        </w:rPr>
-        <w:t>pip</w:t>
-      </w:r>
-      <w:proofErr w:type="spellEnd"/>
-      <w:r>
-        <w:rPr>
-          <w:sz w:val="24"/>
-          <w:szCs w:val="24"/>
-        </w:rPr>
-        <w:t xml:space="preserve"> </w:t>
-      </w:r>
-      <w:proofErr w:type="spellStart"/>
-      <w:r>
-        <w:rPr>
-          <w:sz w:val="24"/>
-          <w:szCs w:val="24"/>
-        </w:rPr>
-        <w:t>install</w:t>
-      </w:r>
-      <w:proofErr w:type="spellEnd"/>
-      <w:r>
-        <w:rPr>
-          <w:sz w:val="24"/>
-          <w:szCs w:val="24"/>
-        </w:rPr>
-        <w:t xml:space="preserve"> </w:t>
+        <w:t xml:space="preserve">$ pip install </w:t>
       </w:r>
       <w:proofErr w:type="spellStart"/>
       <w:r>
@@ -3916,67 +3759,26 @@
           <w:szCs w:val="24"/>
         </w:rPr>
         <w:lastRenderedPageBreak/>
-        <w:t>0</w:t>
-      </w:r>
-      <w:r>
-        <w:rPr>
-          <w:sz w:val="24"/>
-          <w:szCs w:val="24"/>
-        </w:rPr>
-        <w:t>6</w:t>
-      </w:r>
-      <w:r>
-        <w:rPr>
-          <w:sz w:val="24"/>
-          <w:szCs w:val="24"/>
-        </w:rPr>
-        <w:t>/07/2022</w:t>
-      </w:r>
-    </w:p>
-    <w:p>
-      <w:pPr>
-        <w:rPr>
-          <w:b/>
-          <w:bCs/>
-          <w:sz w:val="24"/>
-          <w:szCs w:val="24"/>
-        </w:rPr>
-      </w:pPr>
-      <w:r>
-        <w:rPr>
-          <w:b/>
-          <w:bCs/>
-          <w:sz w:val="24"/>
-          <w:szCs w:val="24"/>
-        </w:rPr>
-        <w:t>Creamos el archivo “</w:t>
-      </w:r>
-      <w:r>
-        <w:rPr>
-          <w:b/>
-          <w:bCs/>
-          <w:sz w:val="24"/>
-          <w:szCs w:val="24"/>
-        </w:rPr>
-        <w:t>contacto</w:t>
-      </w:r>
-      <w:r>
-        <w:rPr>
-          <w:b/>
-          <w:bCs/>
-          <w:sz w:val="24"/>
-          <w:szCs w:val="24"/>
-        </w:rPr>
-        <w:t xml:space="preserve">.html” donde introducimos el código </w:t>
-      </w:r>
-      <w:r>
-        <w:rPr>
-          <w:b/>
-          <w:bCs/>
-          <w:sz w:val="24"/>
-          <w:szCs w:val="24"/>
-        </w:rPr>
-        <w:t>de la página de contacto.</w:t>
+        <w:t>06/07/2022</w:t>
+      </w:r>
+    </w:p>
+    <w:p>
+      <w:pPr>
+        <w:rPr>
+          <w:b/>
+          <w:bCs/>
+          <w:sz w:val="24"/>
+          <w:szCs w:val="24"/>
+        </w:rPr>
+      </w:pPr>
+      <w:r>
+        <w:rPr>
+          <w:b/>
+          <w:bCs/>
+          <w:sz w:val="24"/>
+          <w:szCs w:val="24"/>
+        </w:rPr>
+        <w:t>Creamos el archivo “contacto.html” donde introducimos el código de la página de contacto.</w:t>
       </w:r>
     </w:p>
     <w:p>
@@ -4034,6 +3836,331 @@
           </wp:inline>
         </w:drawing>
       </w:r>
+    </w:p>
+    <w:p>
+      <w:pPr>
+        <w:rPr>
+          <w:sz w:val="24"/>
+          <w:szCs w:val="24"/>
+        </w:rPr>
+      </w:pPr>
+    </w:p>
+    <w:p>
+      <w:pPr>
+        <w:rPr>
+          <w:sz w:val="24"/>
+          <w:szCs w:val="24"/>
+        </w:rPr>
+      </w:pPr>
+    </w:p>
+    <w:p>
+      <w:pPr>
+        <w:rPr>
+          <w:sz w:val="24"/>
+          <w:szCs w:val="24"/>
+        </w:rPr>
+      </w:pPr>
+    </w:p>
+    <w:p>
+      <w:pPr>
+        <w:rPr>
+          <w:sz w:val="24"/>
+          <w:szCs w:val="24"/>
+        </w:rPr>
+      </w:pPr>
+    </w:p>
+    <w:p>
+      <w:pPr>
+        <w:rPr>
+          <w:sz w:val="24"/>
+          <w:szCs w:val="24"/>
+        </w:rPr>
+      </w:pPr>
+    </w:p>
+    <w:p>
+      <w:pPr>
+        <w:rPr>
+          <w:sz w:val="24"/>
+          <w:szCs w:val="24"/>
+        </w:rPr>
+      </w:pPr>
+    </w:p>
+    <w:p>
+      <w:pPr>
+        <w:rPr>
+          <w:sz w:val="24"/>
+          <w:szCs w:val="24"/>
+        </w:rPr>
+      </w:pPr>
+    </w:p>
+    <w:p>
+      <w:pPr>
+        <w:rPr>
+          <w:sz w:val="24"/>
+          <w:szCs w:val="24"/>
+        </w:rPr>
+      </w:pPr>
+    </w:p>
+    <w:p>
+      <w:pPr>
+        <w:rPr>
+          <w:sz w:val="24"/>
+          <w:szCs w:val="24"/>
+        </w:rPr>
+      </w:pPr>
+    </w:p>
+    <w:p>
+      <w:pPr>
+        <w:rPr>
+          <w:sz w:val="24"/>
+          <w:szCs w:val="24"/>
+        </w:rPr>
+      </w:pPr>
+    </w:p>
+    <w:p>
+      <w:pPr>
+        <w:rPr>
+          <w:sz w:val="24"/>
+          <w:szCs w:val="24"/>
+        </w:rPr>
+      </w:pPr>
+    </w:p>
+    <w:p>
+      <w:pPr>
+        <w:rPr>
+          <w:sz w:val="24"/>
+          <w:szCs w:val="24"/>
+        </w:rPr>
+      </w:pPr>
+    </w:p>
+    <w:p>
+      <w:pPr>
+        <w:rPr>
+          <w:sz w:val="24"/>
+          <w:szCs w:val="24"/>
+        </w:rPr>
+      </w:pPr>
+    </w:p>
+    <w:p>
+      <w:pPr>
+        <w:rPr>
+          <w:sz w:val="24"/>
+          <w:szCs w:val="24"/>
+        </w:rPr>
+      </w:pPr>
+    </w:p>
+    <w:p>
+      <w:pPr>
+        <w:rPr>
+          <w:sz w:val="24"/>
+          <w:szCs w:val="24"/>
+        </w:rPr>
+      </w:pPr>
+      <w:r>
+        <w:rPr>
+          <w:sz w:val="24"/>
+          <w:szCs w:val="24"/>
+        </w:rPr>
+        <w:lastRenderedPageBreak/>
+        <w:t>15</w:t>
+      </w:r>
+      <w:r>
+        <w:rPr>
+          <w:sz w:val="24"/>
+          <w:szCs w:val="24"/>
+        </w:rPr>
+        <w:t>/07/2022</w:t>
+      </w:r>
+    </w:p>
+    <w:p>
+      <w:pPr>
+        <w:rPr>
+          <w:b/>
+          <w:bCs/>
+          <w:sz w:val="24"/>
+          <w:szCs w:val="24"/>
+        </w:rPr>
+      </w:pPr>
+      <w:r>
+        <w:rPr>
+          <w:b/>
+          <w:bCs/>
+          <w:sz w:val="24"/>
+          <w:szCs w:val="24"/>
+        </w:rPr>
+        <w:t>Creamos el archivo “</w:t>
+      </w:r>
+      <w:r>
+        <w:rPr>
+          <w:b/>
+          <w:bCs/>
+          <w:sz w:val="24"/>
+          <w:szCs w:val="24"/>
+        </w:rPr>
+        <w:t>instaloader_funciones.py</w:t>
+      </w:r>
+      <w:r>
+        <w:rPr>
+          <w:b/>
+          <w:bCs/>
+          <w:sz w:val="24"/>
+          <w:szCs w:val="24"/>
+        </w:rPr>
+        <w:t xml:space="preserve">” </w:t>
+      </w:r>
+      <w:r>
+        <w:rPr>
+          <w:b/>
+          <w:bCs/>
+          <w:sz w:val="24"/>
+          <w:szCs w:val="24"/>
+        </w:rPr>
+        <w:t>para empezar a usar el paquete pip instaloader y scrapear Instagram</w:t>
+      </w:r>
+      <w:r>
+        <w:rPr>
+          <w:b/>
+          <w:bCs/>
+          <w:sz w:val="24"/>
+          <w:szCs w:val="24"/>
+        </w:rPr>
+        <w:t>.</w:t>
+      </w:r>
+    </w:p>
+    <w:p>
+      <w:pPr>
+        <w:rPr>
+          <w:sz w:val="24"/>
+          <w:szCs w:val="24"/>
+        </w:rPr>
+      </w:pPr>
+      <w:r>
+        <w:rPr>
+          <w:noProof/>
+          <w:sz w:val="24"/>
+          <w:szCs w:val="24"/>
+        </w:rPr>
+        <w:drawing>
+          <wp:inline distT="0" distB="0" distL="0" distR="0" wp14:anchorId="54C21600" wp14:editId="1DA1EF48">
+            <wp:extent cx="2905530" cy="4648849"/>
+            <wp:effectExtent l="0" t="0" r="9525" b="0"/>
+            <wp:docPr id="18" name="Imagen 18" descr="Interfaz de usuario gráfica, Texto&#10;&#10;Descripción generada automáticamente"/>
+            <wp:cNvGraphicFramePr>
+              <a:graphicFrameLocks xmlns:a="http://schemas.openxmlformats.org/drawingml/2006/main" noChangeAspect="1"/>
+            </wp:cNvGraphicFramePr>
+            <a:graphic xmlns:a="http://schemas.openxmlformats.org/drawingml/2006/main">
+              <a:graphicData uri="http://schemas.openxmlformats.org/drawingml/2006/picture">
+                <pic:pic xmlns:pic="http://schemas.openxmlformats.org/drawingml/2006/picture">
+                  <pic:nvPicPr>
+                    <pic:cNvPr id="18" name="Imagen 18" descr="Interfaz de usuario gráfica, Texto&#10;&#10;Descripción generada automáticamente"/>
+                    <pic:cNvPicPr/>
+                  </pic:nvPicPr>
+                  <pic:blipFill>
+                    <a:blip r:embed="rId27">
+                      <a:extLst>
+                        <a:ext uri="{28A0092B-C50C-407E-A947-70E740481C1C}">
+                          <a14:useLocalDpi xmlns:a14="http://schemas.microsoft.com/office/drawing/2010/main" val="0"/>
+                        </a:ext>
+                      </a:extLst>
+                    </a:blip>
+                    <a:stretch>
+                      <a:fillRect/>
+                    </a:stretch>
+                  </pic:blipFill>
+                  <pic:spPr>
+                    <a:xfrm>
+                      <a:off x="0" y="0"/>
+                      <a:ext cx="2905530" cy="4648849"/>
+                    </a:xfrm>
+                    <a:prstGeom prst="rect">
+                      <a:avLst/>
+                    </a:prstGeom>
+                  </pic:spPr>
+                </pic:pic>
+              </a:graphicData>
+            </a:graphic>
+          </wp:inline>
+        </w:drawing>
+      </w:r>
+    </w:p>
+    <w:p>
+      <w:pPr>
+        <w:rPr>
+          <w:sz w:val="24"/>
+          <w:szCs w:val="24"/>
+        </w:rPr>
+      </w:pPr>
+    </w:p>
+    <w:p>
+      <w:pPr>
+        <w:rPr>
+          <w:sz w:val="24"/>
+          <w:szCs w:val="24"/>
+        </w:rPr>
+      </w:pPr>
+    </w:p>
+    <w:p>
+      <w:pPr>
+        <w:rPr>
+          <w:b/>
+          <w:bCs/>
+          <w:sz w:val="24"/>
+          <w:szCs w:val="24"/>
+        </w:rPr>
+      </w:pPr>
+      <w:r>
+        <w:rPr>
+          <w:b/>
+          <w:bCs/>
+          <w:sz w:val="24"/>
+          <w:szCs w:val="24"/>
+        </w:rPr>
+        <w:t>Instalamos paquete Instaloader</w:t>
+      </w:r>
+    </w:p>
+    <w:p>
+      <w:pPr>
+        <w:rPr>
+          <w:sz w:val="24"/>
+          <w:szCs w:val="24"/>
+        </w:rPr>
+      </w:pPr>
+      <w:r>
+        <w:rPr>
+          <w:sz w:val="24"/>
+          <w:szCs w:val="24"/>
+        </w:rPr>
+        <w:t xml:space="preserve">$ </w:t>
+      </w:r>
+      <w:r>
+        <w:rPr>
+          <w:sz w:val="24"/>
+          <w:szCs w:val="24"/>
+        </w:rPr>
+        <w:t xml:space="preserve">pip install </w:t>
+      </w:r>
+      <w:r>
+        <w:rPr>
+          <w:sz w:val="24"/>
+          <w:szCs w:val="24"/>
+        </w:rPr>
+        <w:t>instaloader</w:t>
+      </w:r>
+      <w:r>
+        <w:rPr>
+          <w:sz w:val="24"/>
+          <w:szCs w:val="24"/>
+        </w:rPr>
+        <w:t xml:space="preserve"> </w:t>
+      </w:r>
+    </w:p>
+    <w:p>
+      <w:pPr>
+        <w:rPr>
+          <w:sz w:val="24"/>
+          <w:szCs w:val="24"/>
+        </w:rPr>
+      </w:pPr>
     </w:p>
     <w:sectPr>
       <w:pgSz w:w="11906" w:h="16838"/>

</xml_diff>

<commit_message>
template highlights muestra datos correctamente
</commit_message>
<xml_diff>
--- a/Memoria.docx
+++ b/Memoria.docx
@@ -1343,27 +1343,7 @@
           <w:sz w:val="24"/>
           <w:szCs w:val="24"/>
         </w:rPr>
-        <w:t xml:space="preserve"> </w:t>
-      </w:r>
-      <w:proofErr w:type="spellStart"/>
-      <w:r>
-        <w:rPr>
-          <w:b/>
-          <w:bCs/>
-          <w:sz w:val="24"/>
-          <w:szCs w:val="24"/>
-        </w:rPr>
-        <w:t>templates</w:t>
-      </w:r>
-      <w:proofErr w:type="spellEnd"/>
-      <w:r>
-        <w:rPr>
-          <w:b/>
-          <w:bCs/>
-          <w:sz w:val="24"/>
-          <w:szCs w:val="24"/>
-        </w:rPr>
-        <w:t xml:space="preserve"> a la altura de manage.py (dentro creamos las distintas plantillas </w:t>
+        <w:t xml:space="preserve"> templates a la altura de manage.py (dentro creamos las distintas plantillas </w:t>
       </w:r>
       <w:proofErr w:type="spellStart"/>
       <w:r>
@@ -4285,14 +4265,7 @@
           <w:szCs w:val="24"/>
         </w:rPr>
         <w:lastRenderedPageBreak/>
-        <w:t>26</w:t>
-      </w:r>
-      <w:r>
-        <w:rPr>
-          <w:sz w:val="24"/>
-          <w:szCs w:val="24"/>
-        </w:rPr>
-        <w:t>/07/2022</w:t>
+        <w:t>26/07/2022</w:t>
       </w:r>
     </w:p>
     <w:p>
@@ -4329,25 +4302,7 @@
           <w:sz w:val="24"/>
           <w:szCs w:val="24"/>
         </w:rPr>
-        <w:t xml:space="preserve">” donde introducimos el código de la página de </w:t>
-      </w:r>
-      <w:r>
-        <w:rPr>
-          <w:b/>
-          <w:bCs/>
-          <w:sz w:val="24"/>
-          <w:szCs w:val="24"/>
-        </w:rPr>
-        <w:t>mostrar historias destacadas de las cuentas de Instagram</w:t>
-      </w:r>
-      <w:r>
-        <w:rPr>
-          <w:b/>
-          <w:bCs/>
-          <w:sz w:val="24"/>
-          <w:szCs w:val="24"/>
-        </w:rPr>
-        <w:t>.</w:t>
+        <w:t>” donde introducimos el código de la página de mostrar historias destacadas de las cuentas de Instagram.</w:t>
       </w:r>
     </w:p>
     <w:p>
@@ -4405,6 +4360,264 @@
           </wp:inline>
         </w:drawing>
       </w:r>
+    </w:p>
+    <w:p>
+      <w:pPr>
+        <w:rPr>
+          <w:sz w:val="24"/>
+          <w:szCs w:val="24"/>
+        </w:rPr>
+      </w:pPr>
+    </w:p>
+    <w:p>
+      <w:pPr>
+        <w:rPr>
+          <w:sz w:val="24"/>
+          <w:szCs w:val="24"/>
+        </w:rPr>
+      </w:pPr>
+    </w:p>
+    <w:p>
+      <w:pPr>
+        <w:rPr>
+          <w:sz w:val="24"/>
+          <w:szCs w:val="24"/>
+        </w:rPr>
+      </w:pPr>
+    </w:p>
+    <w:p>
+      <w:pPr>
+        <w:rPr>
+          <w:sz w:val="24"/>
+          <w:szCs w:val="24"/>
+        </w:rPr>
+      </w:pPr>
+    </w:p>
+    <w:p>
+      <w:pPr>
+        <w:rPr>
+          <w:sz w:val="24"/>
+          <w:szCs w:val="24"/>
+        </w:rPr>
+      </w:pPr>
+    </w:p>
+    <w:p>
+      <w:pPr>
+        <w:rPr>
+          <w:sz w:val="24"/>
+          <w:szCs w:val="24"/>
+        </w:rPr>
+      </w:pPr>
+    </w:p>
+    <w:p>
+      <w:pPr>
+        <w:rPr>
+          <w:sz w:val="24"/>
+          <w:szCs w:val="24"/>
+        </w:rPr>
+      </w:pPr>
+    </w:p>
+    <w:p>
+      <w:pPr>
+        <w:rPr>
+          <w:sz w:val="24"/>
+          <w:szCs w:val="24"/>
+        </w:rPr>
+      </w:pPr>
+    </w:p>
+    <w:p>
+      <w:pPr>
+        <w:rPr>
+          <w:sz w:val="24"/>
+          <w:szCs w:val="24"/>
+        </w:rPr>
+      </w:pPr>
+    </w:p>
+    <w:p>
+      <w:pPr>
+        <w:rPr>
+          <w:sz w:val="24"/>
+          <w:szCs w:val="24"/>
+        </w:rPr>
+      </w:pPr>
+    </w:p>
+    <w:p>
+      <w:pPr>
+        <w:rPr>
+          <w:sz w:val="24"/>
+          <w:szCs w:val="24"/>
+        </w:rPr>
+      </w:pPr>
+    </w:p>
+    <w:p>
+      <w:pPr>
+        <w:rPr>
+          <w:sz w:val="24"/>
+          <w:szCs w:val="24"/>
+        </w:rPr>
+      </w:pPr>
+    </w:p>
+    <w:p>
+      <w:pPr>
+        <w:rPr>
+          <w:sz w:val="24"/>
+          <w:szCs w:val="24"/>
+        </w:rPr>
+      </w:pPr>
+      <w:r>
+        <w:rPr>
+          <w:sz w:val="24"/>
+          <w:szCs w:val="24"/>
+        </w:rPr>
+        <w:lastRenderedPageBreak/>
+        <w:t>2</w:t>
+      </w:r>
+      <w:r>
+        <w:rPr>
+          <w:sz w:val="24"/>
+          <w:szCs w:val="24"/>
+        </w:rPr>
+        <w:t>7</w:t>
+      </w:r>
+      <w:r>
+        <w:rPr>
+          <w:sz w:val="24"/>
+          <w:szCs w:val="24"/>
+        </w:rPr>
+        <w:t>/07/2022</w:t>
+      </w:r>
+    </w:p>
+    <w:p>
+      <w:pPr>
+        <w:rPr>
+          <w:b/>
+          <w:bCs/>
+          <w:sz w:val="24"/>
+          <w:szCs w:val="24"/>
+        </w:rPr>
+      </w:pPr>
+      <w:r>
+        <w:rPr>
+          <w:b/>
+          <w:bCs/>
+          <w:sz w:val="24"/>
+          <w:szCs w:val="24"/>
+        </w:rPr>
+        <w:t>Creamos el archivo “</w:t>
+      </w:r>
+      <w:r>
+        <w:rPr>
+          <w:b/>
+          <w:bCs/>
+          <w:sz w:val="24"/>
+          <w:szCs w:val="24"/>
+        </w:rPr>
+        <w:t>ordenar_tablas</w:t>
+      </w:r>
+      <w:r>
+        <w:rPr>
+          <w:b/>
+          <w:bCs/>
+          <w:sz w:val="24"/>
+          <w:szCs w:val="24"/>
+        </w:rPr>
+        <w:t>.html</w:t>
+      </w:r>
+      <w:r>
+        <w:rPr>
+          <w:b/>
+          <w:bCs/>
+          <w:sz w:val="24"/>
+          <w:szCs w:val="24"/>
+        </w:rPr>
+        <w:t xml:space="preserve">” donde introducimos el código </w:t>
+      </w:r>
+      <w:r>
+        <w:rPr>
+          <w:b/>
+          <w:bCs/>
+          <w:sz w:val="24"/>
+          <w:szCs w:val="24"/>
+        </w:rPr>
+        <w:t>JavaScript y Style para ordenar las distintas tablas de los templates y creamos el archivo “utils.py” donde introducimos las clases para formar las listas de datos a pasar a los templates</w:t>
+      </w:r>
+      <w:r>
+        <w:rPr>
+          <w:b/>
+          <w:bCs/>
+          <w:sz w:val="24"/>
+          <w:szCs w:val="24"/>
+        </w:rPr>
+        <w:t>.</w:t>
+      </w:r>
+    </w:p>
+    <w:p>
+      <w:pPr>
+        <w:rPr>
+          <w:b/>
+          <w:bCs/>
+          <w:sz w:val="24"/>
+          <w:szCs w:val="24"/>
+        </w:rPr>
+      </w:pPr>
+      <w:r>
+        <w:rPr>
+          <w:b/>
+          <w:bCs/>
+          <w:noProof/>
+          <w:sz w:val="24"/>
+          <w:szCs w:val="24"/>
+        </w:rPr>
+        <w:drawing>
+          <wp:inline distT="0" distB="0" distL="0" distR="0" wp14:anchorId="127A096A" wp14:editId="53CFC06C">
+            <wp:extent cx="3153215" cy="6535062"/>
+            <wp:effectExtent l="0" t="0" r="9525" b="0"/>
+            <wp:docPr id="21" name="Imagen 21" descr="Interfaz de usuario gráfica, Texto&#10;&#10;Descripción generada automáticamente"/>
+            <wp:cNvGraphicFramePr>
+              <a:graphicFrameLocks xmlns:a="http://schemas.openxmlformats.org/drawingml/2006/main" noChangeAspect="1"/>
+            </wp:cNvGraphicFramePr>
+            <a:graphic xmlns:a="http://schemas.openxmlformats.org/drawingml/2006/main">
+              <a:graphicData uri="http://schemas.openxmlformats.org/drawingml/2006/picture">
+                <pic:pic xmlns:pic="http://schemas.openxmlformats.org/drawingml/2006/picture">
+                  <pic:nvPicPr>
+                    <pic:cNvPr id="21" name="Imagen 21" descr="Interfaz de usuario gráfica, Texto&#10;&#10;Descripción generada automáticamente"/>
+                    <pic:cNvPicPr/>
+                  </pic:nvPicPr>
+                  <pic:blipFill>
+                    <a:blip r:embed="rId29">
+                      <a:extLst>
+                        <a:ext uri="{28A0092B-C50C-407E-A947-70E740481C1C}">
+                          <a14:useLocalDpi xmlns:a14="http://schemas.microsoft.com/office/drawing/2010/main" val="0"/>
+                        </a:ext>
+                      </a:extLst>
+                    </a:blip>
+                    <a:stretch>
+                      <a:fillRect/>
+                    </a:stretch>
+                  </pic:blipFill>
+                  <pic:spPr>
+                    <a:xfrm>
+                      <a:off x="0" y="0"/>
+                      <a:ext cx="3153215" cy="6535062"/>
+                    </a:xfrm>
+                    <a:prstGeom prst="rect">
+                      <a:avLst/>
+                    </a:prstGeom>
+                  </pic:spPr>
+                </pic:pic>
+              </a:graphicData>
+            </a:graphic>
+          </wp:inline>
+        </w:drawing>
+      </w:r>
+    </w:p>
+    <w:p>
+      <w:pPr>
+        <w:rPr>
+          <w:sz w:val="24"/>
+          <w:szCs w:val="24"/>
+        </w:rPr>
+      </w:pPr>
     </w:p>
     <w:sectPr>
       <w:pgSz w:w="11906" w:h="16838"/>

</xml_diff>

<commit_message>
add cuentas Scraping Instagram
</commit_message>
<xml_diff>
--- a/Memoria.docx
+++ b/Memoria.docx
@@ -886,19 +886,8 @@
           <w:sz w:val="24"/>
           <w:szCs w:val="24"/>
         </w:rPr>
-        <w:t xml:space="preserve"> (instagramy_funciones.py) donde haremos las funciones de </w:t>
-      </w:r>
-      <w:proofErr w:type="spellStart"/>
-      <w:r>
-        <w:rPr>
-          <w:b/>
-          <w:bCs/>
-          <w:sz w:val="24"/>
-          <w:szCs w:val="24"/>
-        </w:rPr>
-        <w:t>Scraping</w:t>
-      </w:r>
-      <w:proofErr w:type="spellEnd"/>
+        <w:t xml:space="preserve"> (instagramy_funciones.py) donde haremos las funciones de Scraping</w:t>
+      </w:r>
     </w:p>
     <w:p>
       <w:pPr>
@@ -5201,85 +5190,26 @@
           <w:szCs w:val="24"/>
         </w:rPr>
         <w:lastRenderedPageBreak/>
-        <w:t>0</w:t>
-      </w:r>
-      <w:r>
-        <w:rPr>
-          <w:sz w:val="24"/>
-          <w:szCs w:val="24"/>
-        </w:rPr>
-        <w:t>3</w:t>
-      </w:r>
-      <w:r>
-        <w:rPr>
-          <w:sz w:val="24"/>
-          <w:szCs w:val="24"/>
-        </w:rPr>
-        <w:t>/08/2022</w:t>
-      </w:r>
-    </w:p>
-    <w:p>
-      <w:pPr>
-        <w:rPr>
-          <w:b/>
-          <w:bCs/>
-          <w:sz w:val="24"/>
-          <w:szCs w:val="24"/>
-        </w:rPr>
-      </w:pPr>
-      <w:r>
-        <w:rPr>
-          <w:b/>
-          <w:bCs/>
-          <w:sz w:val="24"/>
-          <w:szCs w:val="24"/>
-        </w:rPr>
-        <w:t xml:space="preserve">Creamos </w:t>
-      </w:r>
-      <w:r>
-        <w:rPr>
-          <w:b/>
-          <w:bCs/>
-          <w:sz w:val="24"/>
-          <w:szCs w:val="24"/>
-        </w:rPr>
-        <w:t xml:space="preserve">la </w:t>
-      </w:r>
-      <w:r>
-        <w:rPr>
-          <w:b/>
-          <w:bCs/>
-          <w:sz w:val="24"/>
-          <w:szCs w:val="24"/>
-        </w:rPr>
-        <w:t xml:space="preserve">carpeta </w:t>
-      </w:r>
-      <w:r>
-        <w:rPr>
-          <w:b/>
-          <w:bCs/>
-          <w:sz w:val="24"/>
-          <w:szCs w:val="24"/>
-        </w:rPr>
-        <w:t xml:space="preserve">“gráficos” </w:t>
-      </w:r>
-      <w:r>
-        <w:rPr>
-          <w:b/>
-          <w:bCs/>
-          <w:sz w:val="24"/>
-          <w:szCs w:val="24"/>
-        </w:rPr>
-        <w:t xml:space="preserve">donde </w:t>
-      </w:r>
-      <w:r>
-        <w:rPr>
-          <w:b/>
-          <w:bCs/>
-          <w:sz w:val="24"/>
-          <w:szCs w:val="24"/>
-        </w:rPr>
-        <w:t>introducimos todos los archivos de los gráficos del programa.</w:t>
+        <w:t>03/08/2022</w:t>
+      </w:r>
+    </w:p>
+    <w:p>
+      <w:pPr>
+        <w:rPr>
+          <w:b/>
+          <w:bCs/>
+          <w:sz w:val="24"/>
+          <w:szCs w:val="24"/>
+        </w:rPr>
+      </w:pPr>
+      <w:r>
+        <w:rPr>
+          <w:b/>
+          <w:bCs/>
+          <w:sz w:val="24"/>
+          <w:szCs w:val="24"/>
+        </w:rPr>
+        <w:t>Creamos la carpeta “gráficos” donde introducimos todos los archivos de los gráficos del programa.</w:t>
       </w:r>
     </w:p>
     <w:p>
@@ -5341,6 +5271,367 @@
           </wp:inline>
         </w:drawing>
       </w:r>
+    </w:p>
+    <w:p>
+      <w:pPr>
+        <w:rPr>
+          <w:b/>
+          <w:bCs/>
+          <w:sz w:val="24"/>
+          <w:szCs w:val="24"/>
+        </w:rPr>
+      </w:pPr>
+    </w:p>
+    <w:p>
+      <w:pPr>
+        <w:rPr>
+          <w:b/>
+          <w:bCs/>
+          <w:sz w:val="24"/>
+          <w:szCs w:val="24"/>
+        </w:rPr>
+      </w:pPr>
+    </w:p>
+    <w:p>
+      <w:pPr>
+        <w:rPr>
+          <w:b/>
+          <w:bCs/>
+          <w:sz w:val="24"/>
+          <w:szCs w:val="24"/>
+        </w:rPr>
+      </w:pPr>
+    </w:p>
+    <w:p>
+      <w:pPr>
+        <w:rPr>
+          <w:b/>
+          <w:bCs/>
+          <w:sz w:val="24"/>
+          <w:szCs w:val="24"/>
+        </w:rPr>
+      </w:pPr>
+    </w:p>
+    <w:p>
+      <w:pPr>
+        <w:rPr>
+          <w:b/>
+          <w:bCs/>
+          <w:sz w:val="24"/>
+          <w:szCs w:val="24"/>
+        </w:rPr>
+      </w:pPr>
+    </w:p>
+    <w:p>
+      <w:pPr>
+        <w:rPr>
+          <w:b/>
+          <w:bCs/>
+          <w:sz w:val="24"/>
+          <w:szCs w:val="24"/>
+        </w:rPr>
+      </w:pPr>
+    </w:p>
+    <w:p>
+      <w:pPr>
+        <w:rPr>
+          <w:b/>
+          <w:bCs/>
+          <w:sz w:val="24"/>
+          <w:szCs w:val="24"/>
+        </w:rPr>
+      </w:pPr>
+    </w:p>
+    <w:p>
+      <w:pPr>
+        <w:rPr>
+          <w:b/>
+          <w:bCs/>
+          <w:sz w:val="24"/>
+          <w:szCs w:val="24"/>
+        </w:rPr>
+      </w:pPr>
+    </w:p>
+    <w:p>
+      <w:pPr>
+        <w:rPr>
+          <w:b/>
+          <w:bCs/>
+          <w:sz w:val="24"/>
+          <w:szCs w:val="24"/>
+        </w:rPr>
+      </w:pPr>
+    </w:p>
+    <w:p>
+      <w:pPr>
+        <w:rPr>
+          <w:b/>
+          <w:bCs/>
+          <w:sz w:val="24"/>
+          <w:szCs w:val="24"/>
+        </w:rPr>
+      </w:pPr>
+    </w:p>
+    <w:p>
+      <w:pPr>
+        <w:rPr>
+          <w:b/>
+          <w:bCs/>
+          <w:sz w:val="24"/>
+          <w:szCs w:val="24"/>
+        </w:rPr>
+      </w:pPr>
+    </w:p>
+    <w:p>
+      <w:pPr>
+        <w:rPr>
+          <w:b/>
+          <w:bCs/>
+          <w:sz w:val="24"/>
+          <w:szCs w:val="24"/>
+        </w:rPr>
+      </w:pPr>
+    </w:p>
+    <w:p>
+      <w:pPr>
+        <w:rPr>
+          <w:b/>
+          <w:bCs/>
+          <w:sz w:val="24"/>
+          <w:szCs w:val="24"/>
+        </w:rPr>
+      </w:pPr>
+    </w:p>
+    <w:p>
+      <w:pPr>
+        <w:rPr>
+          <w:b/>
+          <w:bCs/>
+          <w:sz w:val="24"/>
+          <w:szCs w:val="24"/>
+        </w:rPr>
+      </w:pPr>
+    </w:p>
+    <w:p>
+      <w:pPr>
+        <w:rPr>
+          <w:b/>
+          <w:bCs/>
+          <w:sz w:val="24"/>
+          <w:szCs w:val="24"/>
+        </w:rPr>
+      </w:pPr>
+    </w:p>
+    <w:p>
+      <w:pPr>
+        <w:rPr>
+          <w:b/>
+          <w:bCs/>
+          <w:sz w:val="24"/>
+          <w:szCs w:val="24"/>
+        </w:rPr>
+      </w:pPr>
+    </w:p>
+    <w:p>
+      <w:pPr>
+        <w:rPr>
+          <w:b/>
+          <w:bCs/>
+          <w:sz w:val="24"/>
+          <w:szCs w:val="24"/>
+        </w:rPr>
+      </w:pPr>
+    </w:p>
+    <w:p>
+      <w:pPr>
+        <w:rPr>
+          <w:sz w:val="24"/>
+          <w:szCs w:val="24"/>
+        </w:rPr>
+      </w:pPr>
+      <w:r>
+        <w:rPr>
+          <w:sz w:val="24"/>
+          <w:szCs w:val="24"/>
+        </w:rPr>
+        <w:lastRenderedPageBreak/>
+        <w:t>0</w:t>
+      </w:r>
+      <w:r>
+        <w:rPr>
+          <w:sz w:val="24"/>
+          <w:szCs w:val="24"/>
+        </w:rPr>
+        <w:t>8</w:t>
+      </w:r>
+      <w:r>
+        <w:rPr>
+          <w:sz w:val="24"/>
+          <w:szCs w:val="24"/>
+        </w:rPr>
+        <w:t>/08/2022</w:t>
+      </w:r>
+    </w:p>
+    <w:p>
+      <w:pPr>
+        <w:rPr>
+          <w:b/>
+          <w:bCs/>
+          <w:sz w:val="24"/>
+          <w:szCs w:val="24"/>
+        </w:rPr>
+      </w:pPr>
+      <w:r>
+        <w:rPr>
+          <w:b/>
+          <w:bCs/>
+          <w:sz w:val="24"/>
+          <w:szCs w:val="24"/>
+        </w:rPr>
+        <w:t xml:space="preserve">Eliminamos toda la funcionalidad de Instagramy e IDSesión. </w:t>
+      </w:r>
+      <w:r>
+        <w:rPr>
+          <w:b/>
+          <w:bCs/>
+          <w:sz w:val="24"/>
+          <w:szCs w:val="24"/>
+        </w:rPr>
+        <w:t>Creamos la carpeta “</w:t>
+      </w:r>
+      <w:r>
+        <w:rPr>
+          <w:b/>
+          <w:bCs/>
+          <w:sz w:val="24"/>
+          <w:szCs w:val="24"/>
+        </w:rPr>
+        <w:t>cuentas_scrapeo_instagram</w:t>
+      </w:r>
+      <w:r>
+        <w:rPr>
+          <w:b/>
+          <w:bCs/>
+          <w:sz w:val="24"/>
+          <w:szCs w:val="24"/>
+        </w:rPr>
+        <w:t xml:space="preserve">” donde introducimos todos los archivos de los </w:t>
+      </w:r>
+      <w:r>
+        <w:rPr>
+          <w:b/>
+          <w:bCs/>
+          <w:sz w:val="24"/>
+          <w:szCs w:val="24"/>
+        </w:rPr>
+        <w:t>para crear, cambiar, mostrar y eliminar las cuentas para Scraping de Instagram</w:t>
+      </w:r>
+      <w:r>
+        <w:rPr>
+          <w:b/>
+          <w:bCs/>
+          <w:sz w:val="24"/>
+          <w:szCs w:val="24"/>
+        </w:rPr>
+        <w:t>.</w:t>
+      </w:r>
+    </w:p>
+    <w:p>
+      <w:pPr>
+        <w:rPr>
+          <w:b/>
+          <w:bCs/>
+          <w:sz w:val="24"/>
+          <w:szCs w:val="24"/>
+        </w:rPr>
+      </w:pPr>
+      <w:r>
+        <w:rPr>
+          <w:b/>
+          <w:bCs/>
+          <w:noProof/>
+          <w:sz w:val="24"/>
+          <w:szCs w:val="24"/>
+        </w:rPr>
+        <w:drawing>
+          <wp:anchor distT="0" distB="0" distL="114300" distR="114300" simplePos="0" relativeHeight="251660288" behindDoc="0" locked="0" layoutInCell="1" allowOverlap="1" wp14:anchorId="4061B42B" wp14:editId="7008EF9C">
+            <wp:simplePos x="1084521" y="1903228"/>
+            <wp:positionH relativeFrom="column">
+              <wp:align>left</wp:align>
+            </wp:positionH>
+            <wp:positionV relativeFrom="paragraph">
+              <wp:align>top</wp:align>
+            </wp:positionV>
+            <wp:extent cx="2934109" cy="5039428"/>
+            <wp:effectExtent l="0" t="0" r="0" b="8890"/>
+            <wp:wrapSquare wrapText="bothSides"/>
+            <wp:docPr id="26" name="Imagen 26" descr="Interfaz de usuario gráfica, Texto, Chat o mensaje de texto&#10;&#10;Descripción generada automáticamente"/>
+            <wp:cNvGraphicFramePr>
+              <a:graphicFrameLocks xmlns:a="http://schemas.openxmlformats.org/drawingml/2006/main" noChangeAspect="1"/>
+            </wp:cNvGraphicFramePr>
+            <a:graphic xmlns:a="http://schemas.openxmlformats.org/drawingml/2006/main">
+              <a:graphicData uri="http://schemas.openxmlformats.org/drawingml/2006/picture">
+                <pic:pic xmlns:pic="http://schemas.openxmlformats.org/drawingml/2006/picture">
+                  <pic:nvPicPr>
+                    <pic:cNvPr id="26" name="Imagen 26" descr="Interfaz de usuario gráfica, Texto, Chat o mensaje de texto&#10;&#10;Descripción generada automáticamente"/>
+                    <pic:cNvPicPr/>
+                  </pic:nvPicPr>
+                  <pic:blipFill>
+                    <a:blip r:embed="rId34">
+                      <a:extLst>
+                        <a:ext uri="{28A0092B-C50C-407E-A947-70E740481C1C}">
+                          <a14:useLocalDpi xmlns:a14="http://schemas.microsoft.com/office/drawing/2010/main" val="0"/>
+                        </a:ext>
+                      </a:extLst>
+                    </a:blip>
+                    <a:stretch>
+                      <a:fillRect/>
+                    </a:stretch>
+                  </pic:blipFill>
+                  <pic:spPr>
+                    <a:xfrm>
+                      <a:off x="0" y="0"/>
+                      <a:ext cx="2934109" cy="5039428"/>
+                    </a:xfrm>
+                    <a:prstGeom prst="rect">
+                      <a:avLst/>
+                    </a:prstGeom>
+                  </pic:spPr>
+                </pic:pic>
+              </a:graphicData>
+            </a:graphic>
+          </wp:anchor>
+        </w:drawing>
+      </w:r>
+      <w:r>
+        <w:rPr>
+          <w:b/>
+          <w:bCs/>
+          <w:sz w:val="24"/>
+          <w:szCs w:val="24"/>
+        </w:rPr>
+        <w:br w:type="textWrapping" w:clear="all"/>
+      </w:r>
+    </w:p>
+    <w:p>
+      <w:pPr>
+        <w:rPr>
+          <w:b/>
+          <w:bCs/>
+          <w:sz w:val="24"/>
+          <w:szCs w:val="24"/>
+        </w:rPr>
+      </w:pPr>
+    </w:p>
+    <w:p>
+      <w:pPr>
+        <w:rPr>
+          <w:b/>
+          <w:bCs/>
+          <w:sz w:val="24"/>
+          <w:szCs w:val="24"/>
+        </w:rPr>
+      </w:pPr>
     </w:p>
     <w:p>
       <w:pPr>

</xml_diff>

<commit_message>
add delete cuenta usuario
</commit_message>
<xml_diff>
--- a/Memoria.docx
+++ b/Memoria.docx
@@ -5455,85 +5455,26 @@
           <w:szCs w:val="24"/>
         </w:rPr>
         <w:lastRenderedPageBreak/>
-        <w:t>0</w:t>
-      </w:r>
-      <w:r>
-        <w:rPr>
-          <w:sz w:val="24"/>
-          <w:szCs w:val="24"/>
-        </w:rPr>
-        <w:t>8</w:t>
-      </w:r>
-      <w:r>
-        <w:rPr>
-          <w:sz w:val="24"/>
-          <w:szCs w:val="24"/>
-        </w:rPr>
-        <w:t>/08/2022</w:t>
-      </w:r>
-    </w:p>
-    <w:p>
-      <w:pPr>
-        <w:rPr>
-          <w:b/>
-          <w:bCs/>
-          <w:sz w:val="24"/>
-          <w:szCs w:val="24"/>
-        </w:rPr>
-      </w:pPr>
-      <w:r>
-        <w:rPr>
-          <w:b/>
-          <w:bCs/>
-          <w:sz w:val="24"/>
-          <w:szCs w:val="24"/>
-        </w:rPr>
-        <w:t xml:space="preserve">Eliminamos toda la funcionalidad de Instagramy e IDSesión. </w:t>
-      </w:r>
-      <w:r>
-        <w:rPr>
-          <w:b/>
-          <w:bCs/>
-          <w:sz w:val="24"/>
-          <w:szCs w:val="24"/>
-        </w:rPr>
-        <w:t>Creamos la carpeta “</w:t>
-      </w:r>
-      <w:r>
-        <w:rPr>
-          <w:b/>
-          <w:bCs/>
-          <w:sz w:val="24"/>
-          <w:szCs w:val="24"/>
-        </w:rPr>
-        <w:t>cuentas_scrapeo_instagram</w:t>
-      </w:r>
-      <w:r>
-        <w:rPr>
-          <w:b/>
-          <w:bCs/>
-          <w:sz w:val="24"/>
-          <w:szCs w:val="24"/>
-        </w:rPr>
-        <w:t xml:space="preserve">” donde introducimos todos los archivos de los </w:t>
-      </w:r>
-      <w:r>
-        <w:rPr>
-          <w:b/>
-          <w:bCs/>
-          <w:sz w:val="24"/>
-          <w:szCs w:val="24"/>
-        </w:rPr>
-        <w:t>para crear, cambiar, mostrar y eliminar las cuentas para Scraping de Instagram</w:t>
-      </w:r>
-      <w:r>
-        <w:rPr>
-          <w:b/>
-          <w:bCs/>
-          <w:sz w:val="24"/>
-          <w:szCs w:val="24"/>
-        </w:rPr>
-        <w:t>.</w:t>
+        <w:t>08/08/2022</w:t>
+      </w:r>
+    </w:p>
+    <w:p>
+      <w:pPr>
+        <w:rPr>
+          <w:b/>
+          <w:bCs/>
+          <w:sz w:val="24"/>
+          <w:szCs w:val="24"/>
+        </w:rPr>
+      </w:pPr>
+      <w:r>
+        <w:rPr>
+          <w:b/>
+          <w:bCs/>
+          <w:sz w:val="24"/>
+          <w:szCs w:val="24"/>
+        </w:rPr>
+        <w:t>Eliminamos toda la funcionalidad de Instagramy e IDSesión. Creamos la carpeta “cuentas_scrapeo_instagram” donde introducimos todos los archivos de los para crear, cambiar, mostrar y eliminar las cuentas para Scraping de Instagram.</w:t>
       </w:r>
     </w:p>
     <w:p>
@@ -5612,6 +5553,296 @@
         </w:rPr>
         <w:br w:type="textWrapping" w:clear="all"/>
       </w:r>
+    </w:p>
+    <w:p>
+      <w:pPr>
+        <w:rPr>
+          <w:b/>
+          <w:bCs/>
+          <w:sz w:val="24"/>
+          <w:szCs w:val="24"/>
+        </w:rPr>
+      </w:pPr>
+    </w:p>
+    <w:p>
+      <w:pPr>
+        <w:rPr>
+          <w:b/>
+          <w:bCs/>
+          <w:sz w:val="24"/>
+          <w:szCs w:val="24"/>
+        </w:rPr>
+      </w:pPr>
+    </w:p>
+    <w:p>
+      <w:pPr>
+        <w:rPr>
+          <w:b/>
+          <w:bCs/>
+          <w:sz w:val="24"/>
+          <w:szCs w:val="24"/>
+        </w:rPr>
+      </w:pPr>
+    </w:p>
+    <w:p>
+      <w:pPr>
+        <w:rPr>
+          <w:b/>
+          <w:bCs/>
+          <w:sz w:val="24"/>
+          <w:szCs w:val="24"/>
+        </w:rPr>
+      </w:pPr>
+    </w:p>
+    <w:p>
+      <w:pPr>
+        <w:rPr>
+          <w:b/>
+          <w:bCs/>
+          <w:sz w:val="24"/>
+          <w:szCs w:val="24"/>
+        </w:rPr>
+      </w:pPr>
+    </w:p>
+    <w:p>
+      <w:pPr>
+        <w:rPr>
+          <w:b/>
+          <w:bCs/>
+          <w:sz w:val="24"/>
+          <w:szCs w:val="24"/>
+        </w:rPr>
+      </w:pPr>
+    </w:p>
+    <w:p>
+      <w:pPr>
+        <w:rPr>
+          <w:b/>
+          <w:bCs/>
+          <w:sz w:val="24"/>
+          <w:szCs w:val="24"/>
+        </w:rPr>
+      </w:pPr>
+    </w:p>
+    <w:p>
+      <w:pPr>
+        <w:rPr>
+          <w:b/>
+          <w:bCs/>
+          <w:sz w:val="24"/>
+          <w:szCs w:val="24"/>
+        </w:rPr>
+      </w:pPr>
+    </w:p>
+    <w:p>
+      <w:pPr>
+        <w:rPr>
+          <w:b/>
+          <w:bCs/>
+          <w:sz w:val="24"/>
+          <w:szCs w:val="24"/>
+        </w:rPr>
+      </w:pPr>
+      <w:r>
+        <w:rPr>
+          <w:b/>
+          <w:bCs/>
+          <w:sz w:val="24"/>
+          <w:szCs w:val="24"/>
+        </w:rPr>
+        <w:lastRenderedPageBreak/>
+        <w:t xml:space="preserve">Creamos </w:t>
+      </w:r>
+      <w:r>
+        <w:rPr>
+          <w:b/>
+          <w:bCs/>
+          <w:sz w:val="24"/>
+          <w:szCs w:val="24"/>
+        </w:rPr>
+        <w:t>el</w:t>
+      </w:r>
+      <w:r>
+        <w:rPr>
+          <w:b/>
+          <w:bCs/>
+          <w:sz w:val="24"/>
+          <w:szCs w:val="24"/>
+        </w:rPr>
+        <w:t xml:space="preserve"> </w:t>
+      </w:r>
+      <w:r>
+        <w:rPr>
+          <w:b/>
+          <w:bCs/>
+          <w:sz w:val="24"/>
+          <w:szCs w:val="24"/>
+        </w:rPr>
+        <w:t>archivo</w:t>
+      </w:r>
+      <w:r>
+        <w:rPr>
+          <w:b/>
+          <w:bCs/>
+          <w:sz w:val="24"/>
+          <w:szCs w:val="24"/>
+        </w:rPr>
+        <w:t xml:space="preserve"> “</w:t>
+      </w:r>
+      <w:r>
+        <w:rPr>
+          <w:b/>
+          <w:bCs/>
+          <w:sz w:val="24"/>
+          <w:szCs w:val="24"/>
+        </w:rPr>
+        <w:t>delete.html</w:t>
+      </w:r>
+      <w:r>
+        <w:rPr>
+          <w:b/>
+          <w:bCs/>
+          <w:sz w:val="24"/>
+          <w:szCs w:val="24"/>
+        </w:rPr>
+        <w:t>”</w:t>
+      </w:r>
+      <w:r>
+        <w:rPr>
+          <w:b/>
+          <w:bCs/>
+          <w:sz w:val="24"/>
+          <w:szCs w:val="24"/>
+        </w:rPr>
+        <w:t xml:space="preserve"> dentro de la carpeta “registration”</w:t>
+      </w:r>
+      <w:r>
+        <w:rPr>
+          <w:b/>
+          <w:bCs/>
+          <w:sz w:val="24"/>
+          <w:szCs w:val="24"/>
+        </w:rPr>
+        <w:t xml:space="preserve"> donde introducimos </w:t>
+      </w:r>
+      <w:r>
+        <w:rPr>
+          <w:b/>
+          <w:bCs/>
+          <w:sz w:val="24"/>
+          <w:szCs w:val="24"/>
+        </w:rPr>
+        <w:t>el formulario para borrar una cuenta de usuario</w:t>
+      </w:r>
+      <w:r>
+        <w:rPr>
+          <w:b/>
+          <w:bCs/>
+          <w:sz w:val="24"/>
+          <w:szCs w:val="24"/>
+        </w:rPr>
+        <w:t>.</w:t>
+      </w:r>
+    </w:p>
+    <w:p>
+      <w:pPr>
+        <w:rPr>
+          <w:b/>
+          <w:bCs/>
+          <w:sz w:val="24"/>
+          <w:szCs w:val="24"/>
+        </w:rPr>
+      </w:pPr>
+      <w:r>
+        <w:rPr>
+          <w:b/>
+          <w:bCs/>
+          <w:noProof/>
+          <w:sz w:val="24"/>
+          <w:szCs w:val="24"/>
+        </w:rPr>
+        <w:drawing>
+          <wp:inline distT="0" distB="0" distL="0" distR="0" wp14:anchorId="54E839D5" wp14:editId="0D6B6B42">
+            <wp:extent cx="2876951" cy="4848902"/>
+            <wp:effectExtent l="0" t="0" r="0" b="8890"/>
+            <wp:docPr id="27" name="Imagen 27" descr="Interfaz de usuario gráfica, Texto&#10;&#10;Descripción generada automáticamente"/>
+            <wp:cNvGraphicFramePr>
+              <a:graphicFrameLocks xmlns:a="http://schemas.openxmlformats.org/drawingml/2006/main" noChangeAspect="1"/>
+            </wp:cNvGraphicFramePr>
+            <a:graphic xmlns:a="http://schemas.openxmlformats.org/drawingml/2006/main">
+              <a:graphicData uri="http://schemas.openxmlformats.org/drawingml/2006/picture">
+                <pic:pic xmlns:pic="http://schemas.openxmlformats.org/drawingml/2006/picture">
+                  <pic:nvPicPr>
+                    <pic:cNvPr id="27" name="Imagen 27" descr="Interfaz de usuario gráfica, Texto&#10;&#10;Descripción generada automáticamente"/>
+                    <pic:cNvPicPr/>
+                  </pic:nvPicPr>
+                  <pic:blipFill>
+                    <a:blip r:embed="rId35">
+                      <a:extLst>
+                        <a:ext uri="{28A0092B-C50C-407E-A947-70E740481C1C}">
+                          <a14:useLocalDpi xmlns:a14="http://schemas.microsoft.com/office/drawing/2010/main" val="0"/>
+                        </a:ext>
+                      </a:extLst>
+                    </a:blip>
+                    <a:stretch>
+                      <a:fillRect/>
+                    </a:stretch>
+                  </pic:blipFill>
+                  <pic:spPr>
+                    <a:xfrm>
+                      <a:off x="0" y="0"/>
+                      <a:ext cx="2876951" cy="4848902"/>
+                    </a:xfrm>
+                    <a:prstGeom prst="rect">
+                      <a:avLst/>
+                    </a:prstGeom>
+                  </pic:spPr>
+                </pic:pic>
+              </a:graphicData>
+            </a:graphic>
+          </wp:inline>
+        </w:drawing>
+      </w:r>
+    </w:p>
+    <w:p>
+      <w:pPr>
+        <w:rPr>
+          <w:b/>
+          <w:bCs/>
+          <w:sz w:val="24"/>
+          <w:szCs w:val="24"/>
+        </w:rPr>
+      </w:pPr>
+    </w:p>
+    <w:p>
+      <w:pPr>
+        <w:rPr>
+          <w:b/>
+          <w:bCs/>
+          <w:sz w:val="24"/>
+          <w:szCs w:val="24"/>
+        </w:rPr>
+      </w:pPr>
+    </w:p>
+    <w:p>
+      <w:pPr>
+        <w:rPr>
+          <w:b/>
+          <w:bCs/>
+          <w:sz w:val="24"/>
+          <w:szCs w:val="24"/>
+        </w:rPr>
+      </w:pPr>
+    </w:p>
+    <w:p>
+      <w:pPr>
+        <w:rPr>
+          <w:b/>
+          <w:bCs/>
+          <w:sz w:val="24"/>
+          <w:szCs w:val="24"/>
+        </w:rPr>
+      </w:pPr>
     </w:p>
     <w:p>
       <w:pPr>

</xml_diff>